<commit_message>
Script p/ FSL-6 e GPS.
</commit_message>
<xml_diff>
--- a/RFlookBin v.1.docx
+++ b/RFlookBin v.1.docx
@@ -265,15 +265,7 @@
                                       <w:szCs w:val="12"/>
                                       <w:lang w:val="en-US"/>
                                     </w:rPr>
-                                    <w:t xml:space="preserve"> v.1/01</w:t>
-                                  </w:r>
-                                  <w:r>
-                                    <w:rPr>
-                                      <w:sz w:val="12"/>
-                                      <w:szCs w:val="12"/>
-                                      <w:lang w:val="en-US"/>
-                                    </w:rPr>
-                                    <w:t>”</w:t>
+                                    <w:t xml:space="preserve"> v.1/01”</w:t>
                                   </w:r>
                                 </w:p>
                                 <w:p>
@@ -408,7 +400,7 @@
                 <v:stroke joinstyle="miter"/>
                 <v:path gradientshapeok="t" o:connecttype="rect"/>
               </v:shapetype>
-              <v:shape id="Fluxograma: Processo 11" o:spid="_x0000_s1026" type="#_x0000_t109" style="position:absolute;margin-left:0;margin-top:2.5pt;width:155.55pt;height:98.2pt;z-index:251682816;visibility:visible;mso-wrap-style:square;mso-height-percent:0;mso-wrap-distance-left:9pt;mso-wrap-distance-top:0;mso-wrap-distance-right:9pt;mso-wrap-distance-bottom:0;mso-position-horizontal:center;mso-position-horizontal-relative:margin;mso-position-vertical:absolute;mso-position-vertical-relative:text;mso-height-percent:0;mso-height-relative:margin;v-text-anchor:top" o:gfxdata="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" fillcolor="white [3212]" strokecolor="#4472c4 [3204]" strokeweight=".5pt">
+              <v:shape id="Fluxograma: Processo 11" o:spid="_x0000_s1026" type="#_x0000_t109" style="position:absolute;margin-left:0;margin-top:2.5pt;width:155.55pt;height:98.2pt;z-index:251682816;visibility:visible;mso-wrap-style:square;mso-height-percent:0;mso-wrap-distance-left:9pt;mso-wrap-distance-top:0;mso-wrap-distance-right:9pt;mso-wrap-distance-bottom:0;mso-position-horizontal:center;mso-position-horizontal-relative:margin;mso-position-vertical:absolute;mso-position-vertical-relative:text;mso-height-percent:0;mso-height-relative:margin;v-text-anchor:top" o:gfxdata="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" fillcolor="white [3212]" strokecolor="#4472c4 [3204]" strokeweight=".5pt">
                 <v:textbox>
                   <w:txbxContent>
                     <w:p>
@@ -610,15 +602,7 @@
                                 <w:szCs w:val="12"/>
                                 <w:lang w:val="en-US"/>
                               </w:rPr>
-                              <w:t xml:space="preserve"> v.1/01</w:t>
-                            </w:r>
-                            <w:r>
-                              <w:rPr>
-                                <w:sz w:val="12"/>
-                                <w:szCs w:val="12"/>
-                                <w:lang w:val="en-US"/>
-                              </w:rPr>
-                              <w:t>”</w:t>
+                              <w:t xml:space="preserve"> v.1/01”</w:t>
                             </w:r>
                           </w:p>
                           <w:p>
@@ -1064,15 +1048,7 @@
                                       <w:szCs w:val="12"/>
                                       <w:lang w:val="en-US"/>
                                     </w:rPr>
-                                    <w:t>local</w:t>
-                                  </w:r>
-                                  <w:r>
-                                    <w:rPr>
-                                      <w:sz w:val="12"/>
-                                      <w:szCs w:val="12"/>
-                                      <w:lang w:val="en-US"/>
-                                    </w:rPr>
-                                    <w:t>TimeStamp_YY</w:t>
+                                    <w:t>localTimeStamp_YY</w:t>
                                   </w:r>
                                   <w:proofErr w:type="spellEnd"/>
                                 </w:p>
@@ -1120,15 +1096,7 @@
                                       <w:szCs w:val="12"/>
                                       <w:lang w:val="en-US"/>
                                     </w:rPr>
-                                    <w:t>local</w:t>
-                                  </w:r>
-                                  <w:r>
-                                    <w:rPr>
-                                      <w:sz w:val="12"/>
-                                      <w:szCs w:val="12"/>
-                                      <w:lang w:val="en-US"/>
-                                    </w:rPr>
-                                    <w:t>TimeStamp_MM</w:t>
+                                    <w:t>localTimeStamp_MM</w:t>
                                   </w:r>
                                   <w:proofErr w:type="spellEnd"/>
                                 </w:p>
@@ -1176,15 +1144,7 @@
                                       <w:szCs w:val="12"/>
                                       <w:lang w:val="en-US"/>
                                     </w:rPr>
-                                    <w:t>local</w:t>
-                                  </w:r>
-                                  <w:r>
-                                    <w:rPr>
-                                      <w:sz w:val="12"/>
-                                      <w:szCs w:val="12"/>
-                                      <w:lang w:val="en-US"/>
-                                    </w:rPr>
-                                    <w:t>TimeStamp_DD</w:t>
+                                    <w:t>localTimeStamp_DD</w:t>
                                   </w:r>
                                   <w:proofErr w:type="spellEnd"/>
                                 </w:p>
@@ -1232,15 +1192,7 @@
                                       <w:szCs w:val="12"/>
                                       <w:lang w:val="en-US"/>
                                     </w:rPr>
-                                    <w:t>local</w:t>
-                                  </w:r>
-                                  <w:r>
-                                    <w:rPr>
-                                      <w:sz w:val="12"/>
-                                      <w:szCs w:val="12"/>
-                                      <w:lang w:val="en-US"/>
-                                    </w:rPr>
-                                    <w:t>TimeStamp_HH</w:t>
+                                    <w:t>localTimeStamp_HH</w:t>
                                   </w:r>
                                   <w:proofErr w:type="spellEnd"/>
                                 </w:p>
@@ -1288,15 +1240,7 @@
                                       <w:szCs w:val="12"/>
                                       <w:lang w:val="en-US"/>
                                     </w:rPr>
-                                    <w:t>local</w:t>
-                                  </w:r>
-                                  <w:r>
-                                    <w:rPr>
-                                      <w:sz w:val="12"/>
-                                      <w:szCs w:val="12"/>
-                                      <w:lang w:val="en-US"/>
-                                    </w:rPr>
-                                    <w:t>TimeStamp_mm</w:t>
+                                    <w:t>localTimeStamp_mm</w:t>
                                   </w:r>
                                   <w:proofErr w:type="spellEnd"/>
                                 </w:p>
@@ -1344,15 +1288,7 @@
                                       <w:szCs w:val="12"/>
                                       <w:lang w:val="en-US"/>
                                     </w:rPr>
-                                    <w:t>local</w:t>
-                                  </w:r>
-                                  <w:r>
-                                    <w:rPr>
-                                      <w:sz w:val="12"/>
-                                      <w:szCs w:val="12"/>
-                                      <w:lang w:val="en-US"/>
-                                    </w:rPr>
-                                    <w:t>TimeStamp_ss</w:t>
+                                    <w:t>localTimeStamp_ss</w:t>
                                   </w:r>
                                   <w:proofErr w:type="spellEnd"/>
                                 </w:p>
@@ -1400,15 +1336,7 @@
                                       <w:szCs w:val="12"/>
                                       <w:lang w:val="en-US"/>
                                     </w:rPr>
-                                    <w:t>local</w:t>
-                                  </w:r>
-                                  <w:r>
-                                    <w:rPr>
-                                      <w:sz w:val="12"/>
-                                      <w:szCs w:val="12"/>
-                                      <w:lang w:val="en-US"/>
-                                    </w:rPr>
-                                    <w:t>TimeStamp_SSS</w:t>
+                                    <w:t>localTimeStamp_SSS</w:t>
                                   </w:r>
                                   <w:proofErr w:type="spellEnd"/>
                                 </w:p>
@@ -1556,25 +1484,7 @@
                                 <w:sz w:val="14"/>
                                 <w:szCs w:val="14"/>
                               </w:rPr>
-                              <w:t>(</w:t>
-                            </w:r>
-                            <w:r>
-                              <w:rPr>
-                                <w:b/>
-                                <w:bCs/>
-                                <w:sz w:val="14"/>
-                                <w:szCs w:val="14"/>
-                              </w:rPr>
-                              <w:t>1</w:t>
-                            </w:r>
-                            <w:r>
-                              <w:rPr>
-                                <w:b/>
-                                <w:bCs/>
-                                <w:sz w:val="14"/>
-                                <w:szCs w:val="14"/>
-                              </w:rPr>
-                              <w:t>7 + 4*</w:t>
+                              <w:t>(17 + 4*</w:t>
                             </w:r>
                             <w:proofErr w:type="spellStart"/>
                             <w:r>
@@ -1625,7 +1535,7 @@
           </mc:Choice>
           <mc:Fallback>
             <w:pict>
-              <v:shape w14:anchorId="742E7299" id="Fluxograma: Processo 19" o:spid="_x0000_s1027" type="#_x0000_t109" style="position:absolute;margin-left:0;margin-top:517.35pt;width:155.55pt;height:159.05pt;z-index:251693056;visibility:visible;mso-wrap-style:square;mso-height-percent:0;mso-wrap-distance-left:9pt;mso-wrap-distance-top:0;mso-wrap-distance-right:9pt;mso-wrap-distance-bottom:0;mso-position-horizontal:center;mso-position-horizontal-relative:margin;mso-position-vertical:absolute;mso-position-vertical-relative:text;mso-height-percent:0;mso-height-relative:margin;v-text-anchor:top" o:gfxdata="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" fillcolor="white [3212]" strokecolor="#4472c4 [3204]" strokeweight=".5pt">
+              <v:shape w14:anchorId="742E7299" id="Fluxograma: Processo 19" o:spid="_x0000_s1027" type="#_x0000_t109" style="position:absolute;margin-left:0;margin-top:517.35pt;width:155.55pt;height:159.05pt;z-index:251693056;visibility:visible;mso-wrap-style:square;mso-height-percent:0;mso-wrap-distance-left:9pt;mso-wrap-distance-top:0;mso-wrap-distance-right:9pt;mso-wrap-distance-bottom:0;mso-position-horizontal:center;mso-position-horizontal-relative:margin;mso-position-vertical:absolute;mso-position-vertical-relative:text;mso-height-percent:0;mso-height-relative:margin;v-text-anchor:top" o:gfxdata="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" fillcolor="white [3212]" strokecolor="#4472c4 [3204]" strokeweight=".5pt">
                 <v:textbox>
                   <w:txbxContent>
                     <w:p>
@@ -1889,15 +1799,7 @@
                                 <w:szCs w:val="12"/>
                                 <w:lang w:val="en-US"/>
                               </w:rPr>
-                              <w:t>local</w:t>
-                            </w:r>
-                            <w:r>
-                              <w:rPr>
-                                <w:sz w:val="12"/>
-                                <w:szCs w:val="12"/>
-                                <w:lang w:val="en-US"/>
-                              </w:rPr>
-                              <w:t>TimeStamp_YY</w:t>
+                              <w:t>localTimeStamp_YY</w:t>
                             </w:r>
                             <w:proofErr w:type="spellEnd"/>
                           </w:p>
@@ -1945,15 +1847,7 @@
                                 <w:szCs w:val="12"/>
                                 <w:lang w:val="en-US"/>
                               </w:rPr>
-                              <w:t>local</w:t>
-                            </w:r>
-                            <w:r>
-                              <w:rPr>
-                                <w:sz w:val="12"/>
-                                <w:szCs w:val="12"/>
-                                <w:lang w:val="en-US"/>
-                              </w:rPr>
-                              <w:t>TimeStamp_MM</w:t>
+                              <w:t>localTimeStamp_MM</w:t>
                             </w:r>
                             <w:proofErr w:type="spellEnd"/>
                           </w:p>
@@ -2001,15 +1895,7 @@
                                 <w:szCs w:val="12"/>
                                 <w:lang w:val="en-US"/>
                               </w:rPr>
-                              <w:t>local</w:t>
-                            </w:r>
-                            <w:r>
-                              <w:rPr>
-                                <w:sz w:val="12"/>
-                                <w:szCs w:val="12"/>
-                                <w:lang w:val="en-US"/>
-                              </w:rPr>
-                              <w:t>TimeStamp_DD</w:t>
+                              <w:t>localTimeStamp_DD</w:t>
                             </w:r>
                             <w:proofErr w:type="spellEnd"/>
                           </w:p>
@@ -2057,15 +1943,7 @@
                                 <w:szCs w:val="12"/>
                                 <w:lang w:val="en-US"/>
                               </w:rPr>
-                              <w:t>local</w:t>
-                            </w:r>
-                            <w:r>
-                              <w:rPr>
-                                <w:sz w:val="12"/>
-                                <w:szCs w:val="12"/>
-                                <w:lang w:val="en-US"/>
-                              </w:rPr>
-                              <w:t>TimeStamp_HH</w:t>
+                              <w:t>localTimeStamp_HH</w:t>
                             </w:r>
                             <w:proofErr w:type="spellEnd"/>
                           </w:p>
@@ -2113,15 +1991,7 @@
                                 <w:szCs w:val="12"/>
                                 <w:lang w:val="en-US"/>
                               </w:rPr>
-                              <w:t>local</w:t>
-                            </w:r>
-                            <w:r>
-                              <w:rPr>
-                                <w:sz w:val="12"/>
-                                <w:szCs w:val="12"/>
-                                <w:lang w:val="en-US"/>
-                              </w:rPr>
-                              <w:t>TimeStamp_mm</w:t>
+                              <w:t>localTimeStamp_mm</w:t>
                             </w:r>
                             <w:proofErr w:type="spellEnd"/>
                           </w:p>
@@ -2169,15 +2039,7 @@
                                 <w:szCs w:val="12"/>
                                 <w:lang w:val="en-US"/>
                               </w:rPr>
-                              <w:t>local</w:t>
-                            </w:r>
-                            <w:r>
-                              <w:rPr>
-                                <w:sz w:val="12"/>
-                                <w:szCs w:val="12"/>
-                                <w:lang w:val="en-US"/>
-                              </w:rPr>
-                              <w:t>TimeStamp_ss</w:t>
+                              <w:t>localTimeStamp_ss</w:t>
                             </w:r>
                             <w:proofErr w:type="spellEnd"/>
                           </w:p>
@@ -2225,15 +2087,7 @@
                                 <w:szCs w:val="12"/>
                                 <w:lang w:val="en-US"/>
                               </w:rPr>
-                              <w:t>local</w:t>
-                            </w:r>
-                            <w:r>
-                              <w:rPr>
-                                <w:sz w:val="12"/>
-                                <w:szCs w:val="12"/>
-                                <w:lang w:val="en-US"/>
-                              </w:rPr>
-                              <w:t>TimeStamp_SSS</w:t>
+                              <w:t>localTimeStamp_SSS</w:t>
                             </w:r>
                             <w:proofErr w:type="spellEnd"/>
                           </w:p>
@@ -2381,25 +2235,7 @@
                           <w:sz w:val="14"/>
                           <w:szCs w:val="14"/>
                         </w:rPr>
-                        <w:t>(</w:t>
-                      </w:r>
-                      <w:r>
-                        <w:rPr>
-                          <w:b/>
-                          <w:bCs/>
-                          <w:sz w:val="14"/>
-                          <w:szCs w:val="14"/>
-                        </w:rPr>
-                        <w:t>1</w:t>
-                      </w:r>
-                      <w:r>
-                        <w:rPr>
-                          <w:b/>
-                          <w:bCs/>
-                          <w:sz w:val="14"/>
-                          <w:szCs w:val="14"/>
-                        </w:rPr>
-                        <w:t>7 + 4*</w:t>
+                        <w:t>(17 + 4*</w:t>
                       </w:r>
                       <w:proofErr w:type="spellStart"/>
                       <w:r>
@@ -3174,7 +3010,7 @@
           </mc:Choice>
           <mc:Fallback>
             <w:pict>
-              <v:shape w14:anchorId="3FC6ED58" id="Fluxograma: Processo 15" o:spid="_x0000_s1028" type="#_x0000_t109" style="position:absolute;margin-left:0;margin-top:377.6pt;width:155.55pt;height:131.85pt;z-index:251686912;visibility:visible;mso-wrap-style:square;mso-height-percent:0;mso-wrap-distance-left:9pt;mso-wrap-distance-top:0;mso-wrap-distance-right:9pt;mso-wrap-distance-bottom:0;mso-position-horizontal:center;mso-position-horizontal-relative:margin;mso-position-vertical:absolute;mso-position-vertical-relative:text;mso-height-percent:0;mso-height-relative:margin;v-text-anchor:top" o:gfxdata="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" fillcolor="white [3212]" strokecolor="#4472c4 [3204]" strokeweight=".5pt">
+              <v:shape w14:anchorId="3FC6ED58" id="Fluxograma: Processo 15" o:spid="_x0000_s1028" type="#_x0000_t109" style="position:absolute;margin-left:0;margin-top:377.6pt;width:155.55pt;height:131.85pt;z-index:251686912;visibility:visible;mso-wrap-style:square;mso-height-percent:0;mso-wrap-distance-left:9pt;mso-wrap-distance-top:0;mso-wrap-distance-right:9pt;mso-wrap-distance-bottom:0;mso-position-horizontal:center;mso-position-horizontal-relative:margin;mso-position-vertical:absolute;mso-position-vertical-relative:text;mso-height-percent:0;mso-height-relative:margin;v-text-anchor:top" o:gfxdata="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" fillcolor="white [3212]" strokecolor="#4472c4 [3204]" strokeweight=".5pt">
                 <v:textbox>
                   <w:txbxContent>
                     <w:p>
@@ -4489,6 +4325,7 @@
                                       <w:lang w:val="en-US"/>
                                     </w:rPr>
                                   </w:pPr>
+                                  <w:proofErr w:type="spellStart"/>
                                   <w:r>
                                     <w:rPr>
                                       <w:sz w:val="12"/>
@@ -4497,6 +4334,15 @@
                                     </w:rPr>
                                     <w:t>Attenuation</w:t>
                                   </w:r>
+                                  <w:r>
+                                    <w:rPr>
+                                      <w:sz w:val="12"/>
+                                      <w:szCs w:val="12"/>
+                                      <w:lang w:val="en-US"/>
+                                    </w:rPr>
+                                    <w:t>Mode</w:t>
+                                  </w:r>
+                                  <w:proofErr w:type="spellEnd"/>
                                 </w:p>
                               </w:tc>
                               <w:tc>
@@ -4542,7 +4388,15 @@
                                       <w:szCs w:val="12"/>
                                       <w:lang w:val="en-US"/>
                                     </w:rPr>
-                                    <w:t>SampleTime</w:t>
+                                    <w:t>AttenuationFac</w:t>
+                                  </w:r>
+                                  <w:r>
+                                    <w:rPr>
+                                      <w:sz w:val="12"/>
+                                      <w:szCs w:val="12"/>
+                                      <w:lang w:val="en-US"/>
+                                    </w:rPr>
+                                    <w:t>tor</w:t>
                                   </w:r>
                                   <w:proofErr w:type="spellEnd"/>
                                 </w:p>
@@ -4565,7 +4419,7 @@
                                       <w:szCs w:val="12"/>
                                       <w:lang w:val="en-US"/>
                                     </w:rPr>
-                                    <w:t>single (float32)</w:t>
+                                    <w:t>Int8</w:t>
                                   </w:r>
                                 </w:p>
                               </w:tc>
@@ -4583,40 +4437,16 @@
                                       <w:lang w:val="en-US"/>
                                     </w:rPr>
                                   </w:pPr>
-                                  <w:proofErr w:type="gramStart"/>
-                                  <w:r>
-                                    <w:rPr>
-                                      <w:sz w:val="12"/>
-                                      <w:szCs w:val="12"/>
-                                      <w:lang w:val="en-US"/>
-                                    </w:rPr>
-                                    <w:t>Alignment</w:t>
-                                  </w:r>
-                                  <w:r>
-                                    <w:rPr>
-                                      <w:sz w:val="12"/>
-                                      <w:szCs w:val="12"/>
-                                      <w:lang w:val="en-US"/>
-                                    </w:rPr>
-                                    <w:t>/Others</w:t>
-                                  </w:r>
-                                  <w:proofErr w:type="gramEnd"/>
-                                  <w:r>
-                                    <w:rPr>
-                                      <w:sz w:val="12"/>
-                                      <w:szCs w:val="12"/>
-                                      <w:lang w:val="en-US"/>
-                                    </w:rPr>
-                                    <w:t xml:space="preserve"> F</w:t>
-                                  </w:r>
-                                  <w:r>
-                                    <w:rPr>
-                                      <w:sz w:val="12"/>
-                                      <w:szCs w:val="12"/>
-                                      <w:lang w:val="en-US"/>
-                                    </w:rPr>
-                                    <w:t>ields</w:t>
-                                  </w:r>
+                                  <w:proofErr w:type="spellStart"/>
+                                  <w:r>
+                                    <w:rPr>
+                                      <w:sz w:val="12"/>
+                                      <w:szCs w:val="12"/>
+                                      <w:lang w:val="en-US"/>
+                                    </w:rPr>
+                                    <w:t>SampleTime</w:t>
+                                  </w:r>
+                                  <w:proofErr w:type="spellEnd"/>
                                 </w:p>
                               </w:tc>
                               <w:tc>
@@ -4637,8 +4467,48 @@
                                       <w:szCs w:val="12"/>
                                       <w:lang w:val="en-US"/>
                                     </w:rPr>
+                                    <w:t>single (float32)</w:t>
+                                  </w:r>
+                                </w:p>
+                              </w:tc>
+                            </w:tr>
+                            <w:tr>
+                              <w:tc>
+                                <w:tcPr>
+                                  <w:tcW w:w="1276" w:type="dxa"/>
+                                </w:tcPr>
+                                <w:p>
+                                  <w:pPr>
+                                    <w:rPr>
+                                      <w:sz w:val="12"/>
+                                      <w:szCs w:val="12"/>
+                                      <w:lang w:val="en-US"/>
+                                    </w:rPr>
+                                  </w:pPr>
+                                </w:p>
+                              </w:tc>
+                              <w:tc>
+                                <w:tcPr>
+                                  <w:tcW w:w="1559" w:type="dxa"/>
+                                </w:tcPr>
+                                <w:p>
+                                  <w:pPr>
+                                    <w:rPr>
+                                      <w:sz w:val="12"/>
+                                      <w:szCs w:val="12"/>
+                                      <w:lang w:val="en-US"/>
+                                    </w:rPr>
+                                  </w:pPr>
+                                  <w:r>
+                                    <w:rPr>
+                                      <w:sz w:val="12"/>
+                                      <w:szCs w:val="12"/>
+                                      <w:lang w:val="en-US"/>
+                                    </w:rPr>
                                     <w:t>3 bytes</w:t>
                                   </w:r>
+                                  <w:bookmarkStart w:id="0" w:name="_GoBack"/>
+                                  <w:bookmarkEnd w:id="0"/>
                                 </w:p>
                               </w:tc>
                             </w:tr>
@@ -4691,7 +4561,7 @@
           </mc:Choice>
           <mc:Fallback>
             <w:pict>
-              <v:shape w14:anchorId="13C15524" id="Fluxograma: Processo 14" o:spid="_x0000_s1029" type="#_x0000_t109" style="position:absolute;margin-left:0;margin-top:213.95pt;width:155.55pt;height:154.75pt;z-index:251684864;visibility:visible;mso-wrap-style:square;mso-height-percent:0;mso-wrap-distance-left:9pt;mso-wrap-distance-top:0;mso-wrap-distance-right:9pt;mso-wrap-distance-bottom:0;mso-position-horizontal:center;mso-position-horizontal-relative:margin;mso-position-vertical:absolute;mso-position-vertical-relative:text;mso-height-percent:0;mso-height-relative:margin;v-text-anchor:top" o:gfxdata="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" fillcolor="white [3212]" strokecolor="#4472c4 [3204]" strokeweight=".5pt">
+              <v:shape w14:anchorId="13C15524" id="Fluxograma: Processo 14" o:spid="_x0000_s1029" type="#_x0000_t109" style="position:absolute;margin-left:0;margin-top:213.95pt;width:155.55pt;height:154.75pt;z-index:251684864;visibility:visible;mso-wrap-style:square;mso-height-percent:0;mso-wrap-distance-left:9pt;mso-wrap-distance-top:0;mso-wrap-distance-right:9pt;mso-wrap-distance-bottom:0;mso-position-horizontal:center;mso-position-horizontal-relative:margin;mso-position-vertical:absolute;mso-position-vertical-relative:text;mso-height-percent:0;mso-height-relative:margin;v-text-anchor:top" o:gfxdata="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" fillcolor="white [3212]" strokecolor="#4472c4 [3204]" strokeweight=".5pt">
                 <v:textbox>
                   <w:txbxContent>
                     <w:p>
@@ -5282,6 +5152,7 @@
                                 <w:lang w:val="en-US"/>
                               </w:rPr>
                             </w:pPr>
+                            <w:proofErr w:type="spellStart"/>
                             <w:r>
                               <w:rPr>
                                 <w:sz w:val="12"/>
@@ -5290,6 +5161,15 @@
                               </w:rPr>
                               <w:t>Attenuation</w:t>
                             </w:r>
+                            <w:r>
+                              <w:rPr>
+                                <w:sz w:val="12"/>
+                                <w:szCs w:val="12"/>
+                                <w:lang w:val="en-US"/>
+                              </w:rPr>
+                              <w:t>Mode</w:t>
+                            </w:r>
+                            <w:proofErr w:type="spellEnd"/>
                           </w:p>
                         </w:tc>
                         <w:tc>
@@ -5335,7 +5215,15 @@
                                 <w:szCs w:val="12"/>
                                 <w:lang w:val="en-US"/>
                               </w:rPr>
-                              <w:t>SampleTime</w:t>
+                              <w:t>AttenuationFac</w:t>
+                            </w:r>
+                            <w:r>
+                              <w:rPr>
+                                <w:sz w:val="12"/>
+                                <w:szCs w:val="12"/>
+                                <w:lang w:val="en-US"/>
+                              </w:rPr>
+                              <w:t>tor</w:t>
                             </w:r>
                             <w:proofErr w:type="spellEnd"/>
                           </w:p>
@@ -5358,7 +5246,7 @@
                                 <w:szCs w:val="12"/>
                                 <w:lang w:val="en-US"/>
                               </w:rPr>
-                              <w:t>single (float32)</w:t>
+                              <w:t>Int8</w:t>
                             </w:r>
                           </w:p>
                         </w:tc>
@@ -5376,40 +5264,16 @@
                                 <w:lang w:val="en-US"/>
                               </w:rPr>
                             </w:pPr>
-                            <w:proofErr w:type="gramStart"/>
-                            <w:r>
-                              <w:rPr>
-                                <w:sz w:val="12"/>
-                                <w:szCs w:val="12"/>
-                                <w:lang w:val="en-US"/>
-                              </w:rPr>
-                              <w:t>Alignment</w:t>
-                            </w:r>
-                            <w:r>
-                              <w:rPr>
-                                <w:sz w:val="12"/>
-                                <w:szCs w:val="12"/>
-                                <w:lang w:val="en-US"/>
-                              </w:rPr>
-                              <w:t>/Others</w:t>
-                            </w:r>
-                            <w:proofErr w:type="gramEnd"/>
-                            <w:r>
-                              <w:rPr>
-                                <w:sz w:val="12"/>
-                                <w:szCs w:val="12"/>
-                                <w:lang w:val="en-US"/>
-                              </w:rPr>
-                              <w:t xml:space="preserve"> F</w:t>
-                            </w:r>
-                            <w:r>
-                              <w:rPr>
-                                <w:sz w:val="12"/>
-                                <w:szCs w:val="12"/>
-                                <w:lang w:val="en-US"/>
-                              </w:rPr>
-                              <w:t>ields</w:t>
-                            </w:r>
+                            <w:proofErr w:type="spellStart"/>
+                            <w:r>
+                              <w:rPr>
+                                <w:sz w:val="12"/>
+                                <w:szCs w:val="12"/>
+                                <w:lang w:val="en-US"/>
+                              </w:rPr>
+                              <w:t>SampleTime</w:t>
+                            </w:r>
+                            <w:proofErr w:type="spellEnd"/>
                           </w:p>
                         </w:tc>
                         <w:tc>
@@ -5430,8 +5294,48 @@
                                 <w:szCs w:val="12"/>
                                 <w:lang w:val="en-US"/>
                               </w:rPr>
+                              <w:t>single (float32)</w:t>
+                            </w:r>
+                          </w:p>
+                        </w:tc>
+                      </w:tr>
+                      <w:tr>
+                        <w:tc>
+                          <w:tcPr>
+                            <w:tcW w:w="1276" w:type="dxa"/>
+                          </w:tcPr>
+                          <w:p>
+                            <w:pPr>
+                              <w:rPr>
+                                <w:sz w:val="12"/>
+                                <w:szCs w:val="12"/>
+                                <w:lang w:val="en-US"/>
+                              </w:rPr>
+                            </w:pPr>
+                          </w:p>
+                        </w:tc>
+                        <w:tc>
+                          <w:tcPr>
+                            <w:tcW w:w="1559" w:type="dxa"/>
+                          </w:tcPr>
+                          <w:p>
+                            <w:pPr>
+                              <w:rPr>
+                                <w:sz w:val="12"/>
+                                <w:szCs w:val="12"/>
+                                <w:lang w:val="en-US"/>
+                              </w:rPr>
+                            </w:pPr>
+                            <w:r>
+                              <w:rPr>
+                                <w:sz w:val="12"/>
+                                <w:szCs w:val="12"/>
+                                <w:lang w:val="en-US"/>
+                              </w:rPr>
                               <w:t>3 bytes</w:t>
                             </w:r>
+                            <w:bookmarkStart w:id="1" w:name="_GoBack"/>
+                            <w:bookmarkEnd w:id="1"/>
                           </w:p>
                         </w:tc>
                       </w:tr>
@@ -6062,7 +5966,7 @@
           </mc:Choice>
           <mc:Fallback>
             <w:pict>
-              <v:shape w14:anchorId="4CE24AF4" id="Fluxograma: Processo 17" o:spid="_x0000_s1030" type="#_x0000_t109" style="position:absolute;margin-left:0;margin-top:87.25pt;width:155.55pt;height:116.9pt;z-index:251691008;visibility:visible;mso-wrap-style:square;mso-height-percent:0;mso-wrap-distance-left:9pt;mso-wrap-distance-top:0;mso-wrap-distance-right:9pt;mso-wrap-distance-bottom:0;mso-position-horizontal:center;mso-position-horizontal-relative:margin;mso-position-vertical:absolute;mso-position-vertical-relative:text;mso-height-percent:0;mso-height-relative:margin;v-text-anchor:top" o:gfxdata="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" fillcolor="white [3212]" strokecolor="#4472c4 [3204]" strokeweight=".5pt">
+              <v:shape w14:anchorId="4CE24AF4" id="Fluxograma: Processo 17" o:spid="_x0000_s1030" type="#_x0000_t109" style="position:absolute;margin-left:0;margin-top:87.25pt;width:155.55pt;height:116.9pt;z-index:251691008;visibility:visible;mso-wrap-style:square;mso-height-percent:0;mso-wrap-distance-left:9pt;mso-wrap-distance-top:0;mso-wrap-distance-right:9pt;mso-wrap-distance-bottom:0;mso-position-horizontal:center;mso-position-horizontal-relative:margin;mso-position-vertical:absolute;mso-position-vertical-relative:text;mso-height-percent:0;mso-height-relative:margin;v-text-anchor:top" o:gfxdata="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" fillcolor="white [3212]" strokecolor="#4472c4 [3204]" strokeweight=".5pt">
                 <v:textbox>
                   <w:txbxContent>
                     <w:p>
@@ -6583,8 +6487,6 @@
       <w:r>
         <w:t xml:space="preserve"> </w:t>
       </w:r>
-      <w:bookmarkStart w:id="0" w:name="_GoBack"/>
-      <w:bookmarkEnd w:id="0"/>
     </w:p>
     <w:sectPr>
       <w:pgSz w:w="11906" w:h="16838"/>
@@ -7474,6 +7376,21 @@
 </file>
 
 <file path=customXml/item1.xml><?xml version="1.0" encoding="utf-8"?>
+<p:properties xmlns:p="http://schemas.microsoft.com/office/2006/metadata/properties" xmlns:xsi="http://www.w3.org/2001/XMLSchema-instance" xmlns:pc="http://schemas.microsoft.com/office/infopath/2007/PartnerControls">
+  <documentManagement/>
+</p:properties>
+</file>
+
+<file path=customXml/item2.xml><?xml version="1.0" encoding="utf-8"?>
+<?mso-contentType ?>
+<FormTemplates xmlns="http://schemas.microsoft.com/sharepoint/v3/contenttype/forms">
+  <Display>DocumentLibraryForm</Display>
+  <Edit>DocumentLibraryForm</Edit>
+  <New>DocumentLibraryForm</New>
+</FormTemplates>
+</file>
+
+<file path=customXml/item3.xml><?xml version="1.0" encoding="utf-8"?>
 <ct:contentTypeSchema xmlns:ct="http://schemas.microsoft.com/office/2006/metadata/contentType" xmlns:ma="http://schemas.microsoft.com/office/2006/metadata/properties/metaAttributes" ct:_="" ma:_="" ma:contentTypeName="Documento" ma:contentTypeID="0x01010081E5A0CCEF9A3444852E399E1B2811B4" ma:contentTypeVersion="13" ma:contentTypeDescription="Crie um novo documento." ma:contentTypeScope="" ma:versionID="f5fe89b34ed7f01f2397f1da6cc156e7">
   <xsd:schema xmlns:xsd="http://www.w3.org/2001/XMLSchema" xmlns:xs="http://www.w3.org/2001/XMLSchema" xmlns:p="http://schemas.microsoft.com/office/2006/metadata/properties" xmlns:ns3="1e6eac8e-04da-45f0-8b57-07b655440725" xmlns:ns4="88fb43ac-c11c-4a9a-83c5-985e33a5263d" targetNamespace="http://schemas.microsoft.com/office/2006/metadata/properties" ma:root="true" ma:fieldsID="f47cf5b29a5de99f1fb0ae3c834bf68f" ns3:_="" ns4:_="">
     <xsd:import namespace="1e6eac8e-04da-45f0-8b57-07b655440725"/>
@@ -7696,26 +7613,28 @@
 </ct:contentTypeSchema>
 </file>
 
-<file path=customXml/item2.xml><?xml version="1.0" encoding="utf-8"?>
-<?mso-contentType ?>
-<FormTemplates xmlns="http://schemas.microsoft.com/sharepoint/v3/contenttype/forms">
-  <Display>DocumentLibraryForm</Display>
-  <Edit>DocumentLibraryForm</Edit>
-  <New>DocumentLibraryForm</New>
-</FormTemplates>
-</file>
-
-<file path=customXml/item3.xml><?xml version="1.0" encoding="utf-8"?>
-<p:properties xmlns:p="http://schemas.microsoft.com/office/2006/metadata/properties" xmlns:xsi="http://www.w3.org/2001/XMLSchema-instance" xmlns:pc="http://schemas.microsoft.com/office/infopath/2007/PartnerControls">
-  <documentManagement/>
-</p:properties>
-</file>
-
 <file path=customXml/item4.xml><?xml version="1.0" encoding="utf-8"?>
 <b:Sources xmlns:b="http://schemas.openxmlformats.org/officeDocument/2006/bibliography" xmlns="http://schemas.openxmlformats.org/officeDocument/2006/bibliography" SelectedStyle="\APASixthEditionOfficeOnline.xsl" StyleName="APA" Version="6"/>
 </file>
 
 <file path=customXml/itemProps1.xml><?xml version="1.0" encoding="utf-8"?>
+<ds:datastoreItem xmlns:ds="http://schemas.openxmlformats.org/officeDocument/2006/customXml" ds:itemID="{A4AF602F-941C-4303-9FC3-3ACEE45D3679}">
+  <ds:schemaRefs>
+    <ds:schemaRef ds:uri="http://schemas.microsoft.com/office/2006/metadata/properties"/>
+    <ds:schemaRef ds:uri="http://schemas.microsoft.com/office/infopath/2007/PartnerControls"/>
+  </ds:schemaRefs>
+</ds:datastoreItem>
+</file>
+
+<file path=customXml/itemProps2.xml><?xml version="1.0" encoding="utf-8"?>
+<ds:datastoreItem xmlns:ds="http://schemas.openxmlformats.org/officeDocument/2006/customXml" ds:itemID="{236BB1AC-056C-4F1D-BC96-B6DA2F9EBDDD}">
+  <ds:schemaRefs>
+    <ds:schemaRef ds:uri="http://schemas.microsoft.com/sharepoint/v3/contenttype/forms"/>
+  </ds:schemaRefs>
+</ds:datastoreItem>
+</file>
+
+<file path=customXml/itemProps3.xml><?xml version="1.0" encoding="utf-8"?>
 <ds:datastoreItem xmlns:ds="http://schemas.openxmlformats.org/officeDocument/2006/customXml" ds:itemID="{36802132-32F8-4F5B-9C53-2921C581163C}">
   <ds:schemaRefs>
     <ds:schemaRef ds:uri="http://schemas.microsoft.com/office/2006/metadata/contentType"/>
@@ -7734,33 +7653,8 @@
 </ds:datastoreItem>
 </file>
 
-<file path=customXml/itemProps2.xml><?xml version="1.0" encoding="utf-8"?>
-<ds:datastoreItem xmlns:ds="http://schemas.openxmlformats.org/officeDocument/2006/customXml" ds:itemID="{236BB1AC-056C-4F1D-BC96-B6DA2F9EBDDD}">
-  <ds:schemaRefs>
-    <ds:schemaRef ds:uri="http://schemas.microsoft.com/sharepoint/v3/contenttype/forms"/>
-  </ds:schemaRefs>
-</ds:datastoreItem>
-</file>
-
-<file path=customXml/itemProps3.xml><?xml version="1.0" encoding="utf-8"?>
-<ds:datastoreItem xmlns:ds="http://schemas.openxmlformats.org/officeDocument/2006/customXml" ds:itemID="{A4AF602F-941C-4303-9FC3-3ACEE45D3679}">
-  <ds:schemaRefs>
-    <ds:schemaRef ds:uri="88fb43ac-c11c-4a9a-83c5-985e33a5263d"/>
-    <ds:schemaRef ds:uri="http://schemas.microsoft.com/office/infopath/2007/PartnerControls"/>
-    <ds:schemaRef ds:uri="http://schemas.microsoft.com/office/2006/metadata/properties"/>
-    <ds:schemaRef ds:uri="http://schemas.microsoft.com/office/2006/documentManagement/types"/>
-    <ds:schemaRef ds:uri="1e6eac8e-04da-45f0-8b57-07b655440725"/>
-    <ds:schemaRef ds:uri="http://purl.org/dc/dcmitype/"/>
-    <ds:schemaRef ds:uri="http://purl.org/dc/elements/1.1/"/>
-    <ds:schemaRef ds:uri="http://purl.org/dc/terms/"/>
-    <ds:schemaRef ds:uri="http://schemas.openxmlformats.org/package/2006/metadata/core-properties"/>
-    <ds:schemaRef ds:uri="http://www.w3.org/XML/1998/namespace"/>
-  </ds:schemaRefs>
-</ds:datastoreItem>
-</file>
-
 <file path=customXml/itemProps4.xml><?xml version="1.0" encoding="utf-8"?>
-<ds:datastoreItem xmlns:ds="http://schemas.openxmlformats.org/officeDocument/2006/customXml" ds:itemID="{7C08CFEF-7F68-4646-B3A3-9B23EA562F96}">
+<ds:datastoreItem xmlns:ds="http://schemas.openxmlformats.org/officeDocument/2006/customXml" ds:itemID="{BF03AEBB-BFEB-4587-BB83-0FF9C2C98F14}">
   <ds:schemaRefs>
     <ds:schemaRef ds:uri="http://schemas.openxmlformats.org/officeDocument/2006/bibliography"/>
   </ds:schemaRefs>

</xml_diff>

<commit_message>
Ajuste da tela de tarefas p/ lidar com metadados do EB500 e FSL.
</commit_message>
<xml_diff>
--- a/RFlookBin v.1.docx
+++ b/RFlookBin v.1.docx
@@ -2,6 +2,948 @@
 <file path=word/document.xml><?xml version="1.0" encoding="utf-8"?>
 <w:document xmlns:wpc="http://schemas.microsoft.com/office/word/2010/wordprocessingCanvas" xmlns:cx="http://schemas.microsoft.com/office/drawing/2014/chartex" xmlns:cx1="http://schemas.microsoft.com/office/drawing/2015/9/8/chartex" xmlns:cx2="http://schemas.microsoft.com/office/drawing/2015/10/21/chartex" xmlns:cx3="http://schemas.microsoft.com/office/drawing/2016/5/9/chartex" xmlns:cx4="http://schemas.microsoft.com/office/drawing/2016/5/10/chartex" xmlns:cx5="http://schemas.microsoft.com/office/drawing/2016/5/11/chartex" xmlns:cx6="http://schemas.microsoft.com/office/drawing/2016/5/12/chartex" xmlns:cx7="http://schemas.microsoft.com/office/drawing/2016/5/13/chartex" xmlns:cx8="http://schemas.microsoft.com/office/drawing/2016/5/14/chartex" xmlns:mc="http://schemas.openxmlformats.org/markup-compatibility/2006" xmlns:aink="http://schemas.microsoft.com/office/drawing/2016/ink" xmlns:am3d="http://schemas.microsoft.com/office/drawing/2017/model3d" xmlns:o="urn:schemas-microsoft-com:office:office" xmlns:r="http://schemas.openxmlformats.org/officeDocument/2006/relationships" xmlns:m="http://schemas.openxmlformats.org/officeDocument/2006/math" xmlns:v="urn:schemas-microsoft-com:vml" xmlns:wp14="http://schemas.microsoft.com/office/word/2010/wordprocessingDrawing" xmlns:wp="http://schemas.openxmlformats.org/drawingml/2006/wordprocessingDrawing" xmlns:w10="urn:schemas-microsoft-com:office:word" xmlns:w="http://schemas.openxmlformats.org/wordprocessingml/2006/main" xmlns:w14="http://schemas.microsoft.com/office/word/2010/wordml" xmlns:w15="http://schemas.microsoft.com/office/word/2012/wordml" xmlns:w16cid="http://schemas.microsoft.com/office/word/2016/wordml/cid" xmlns:w16se="http://schemas.microsoft.com/office/word/2015/wordml/symex" xmlns:wpg="http://schemas.microsoft.com/office/word/2010/wordprocessingGroup" xmlns:wpi="http://schemas.microsoft.com/office/word/2010/wordprocessingInk" xmlns:wne="http://schemas.microsoft.com/office/word/2006/wordml" xmlns:wps="http://schemas.microsoft.com/office/word/2010/wordprocessingShape" mc:Ignorable="w14 w15 w16se w16cid wp14">
   <w:body>
+    <w:p>
+      <w:pPr>
+        <w:spacing w:before="45" w:after="75" w:line="432" w:lineRule="atLeast"/>
+        <w:ind w:right="150"/>
+        <w:outlineLvl w:val="0"/>
+        <w:rPr>
+          <w:rFonts w:ascii="Helvetica" w:eastAsia="Times New Roman" w:hAnsi="Helvetica" w:cs="Helvetica"/>
+          <w:color w:val="D55000"/>
+          <w:kern w:val="36"/>
+          <w:sz w:val="36"/>
+          <w:szCs w:val="36"/>
+          <w:lang w:eastAsia="pt-BR"/>
+        </w:rPr>
+      </w:pPr>
+      <w:proofErr w:type="spellStart"/>
+      <w:r>
+        <w:rPr>
+          <w:rFonts w:ascii="Helvetica" w:eastAsia="Times New Roman" w:hAnsi="Helvetica" w:cs="Helvetica"/>
+          <w:color w:val="D55000"/>
+          <w:kern w:val="36"/>
+          <w:sz w:val="36"/>
+          <w:szCs w:val="36"/>
+          <w:lang w:eastAsia="pt-BR"/>
+        </w:rPr>
+        <w:t>mainFSL</w:t>
+      </w:r>
+      <w:proofErr w:type="spellEnd"/>
+      <w:r>
+        <w:rPr>
+          <w:rFonts w:ascii="Helvetica" w:eastAsia="Times New Roman" w:hAnsi="Helvetica" w:cs="Helvetica"/>
+          <w:color w:val="D55000"/>
+          <w:kern w:val="36"/>
+          <w:sz w:val="36"/>
+          <w:szCs w:val="36"/>
+          <w:lang w:eastAsia="pt-BR"/>
+        </w:rPr>
+        <w:t xml:space="preserve"> (R&amp;S FSL-6)</w:t>
+      </w:r>
+    </w:p>
+    <w:p>
+      <w:pPr>
+        <w:spacing w:after="135" w:line="315" w:lineRule="atLeast"/>
+        <w:rPr>
+          <w:rFonts w:ascii="Helvetica" w:eastAsia="Times New Roman" w:hAnsi="Helvetica" w:cs="Helvetica"/>
+          <w:color w:val="000000"/>
+          <w:sz w:val="21"/>
+          <w:szCs w:val="21"/>
+          <w:lang w:eastAsia="pt-BR"/>
+        </w:rPr>
+      </w:pPr>
+      <w:r>
+        <w:rPr>
+          <w:rFonts w:ascii="Helvetica" w:eastAsia="Times New Roman" w:hAnsi="Helvetica" w:cs="Helvetica"/>
+          <w:color w:val="000000"/>
+          <w:sz w:val="21"/>
+          <w:szCs w:val="21"/>
+          <w:lang w:eastAsia="pt-BR"/>
+        </w:rPr>
+        <w:t xml:space="preserve">Trata-se da função principal que possibilita conexão aos dispositivos indicados a seguir, escrevendo um arquivo no formato </w:t>
+      </w:r>
+      <w:proofErr w:type="spellStart"/>
+      <w:r>
+        <w:rPr>
+          <w:rFonts w:ascii="Helvetica" w:eastAsia="Times New Roman" w:hAnsi="Helvetica" w:cs="Helvetica"/>
+          <w:b/>
+          <w:bCs/>
+          <w:color w:val="000000"/>
+          <w:sz w:val="21"/>
+          <w:szCs w:val="21"/>
+          <w:lang w:eastAsia="pt-BR"/>
+        </w:rPr>
+        <w:t>RFlook</w:t>
+      </w:r>
+      <w:proofErr w:type="spellEnd"/>
+      <w:r>
+        <w:rPr>
+          <w:rFonts w:ascii="Helvetica" w:eastAsia="Times New Roman" w:hAnsi="Helvetica" w:cs="Helvetica"/>
+          <w:b/>
+          <w:bCs/>
+          <w:color w:val="000000"/>
+          <w:sz w:val="21"/>
+          <w:szCs w:val="21"/>
+          <w:lang w:eastAsia="pt-BR"/>
+        </w:rPr>
+        <w:t xml:space="preserve"> Bin v.1</w:t>
+      </w:r>
+      <w:r>
+        <w:rPr>
+          <w:rFonts w:ascii="Helvetica" w:eastAsia="Times New Roman" w:hAnsi="Helvetica" w:cs="Helvetica"/>
+          <w:color w:val="000000"/>
+          <w:sz w:val="21"/>
+          <w:szCs w:val="21"/>
+          <w:lang w:eastAsia="pt-BR"/>
+        </w:rPr>
+        <w:t> para cada uma das faixas a monitorar.</w:t>
+      </w:r>
+    </w:p>
+    <w:p>
+      <w:pPr>
+        <w:numPr>
+          <w:ilvl w:val="0"/>
+          <w:numId w:val="3"/>
+        </w:numPr>
+        <w:spacing w:before="100" w:beforeAutospacing="1" w:after="100" w:afterAutospacing="1" w:line="315" w:lineRule="atLeast"/>
+        <w:ind w:left="1560"/>
+        <w:rPr>
+          <w:rFonts w:ascii="Helvetica" w:eastAsia="Times New Roman" w:hAnsi="Helvetica" w:cs="Helvetica"/>
+          <w:color w:val="000000"/>
+          <w:sz w:val="21"/>
+          <w:szCs w:val="21"/>
+          <w:lang w:eastAsia="pt-BR"/>
+        </w:rPr>
+      </w:pPr>
+      <w:r>
+        <w:rPr>
+          <w:rFonts w:ascii="Helvetica" w:eastAsia="Times New Roman" w:hAnsi="Helvetica" w:cs="Helvetica"/>
+          <w:b/>
+          <w:bCs/>
+          <w:color w:val="000000"/>
+          <w:sz w:val="21"/>
+          <w:szCs w:val="21"/>
+          <w:lang w:eastAsia="pt-BR"/>
+        </w:rPr>
+        <w:t>Analisador de espectro fabricado pela R&amp;S, modelo FSL-6</w:t>
+      </w:r>
+      <w:r>
+        <w:rPr>
+          <w:rFonts w:ascii="Helvetica" w:eastAsia="Times New Roman" w:hAnsi="Helvetica" w:cs="Helvetica"/>
+          <w:color w:val="000000"/>
+          <w:sz w:val="21"/>
+          <w:szCs w:val="21"/>
+          <w:lang w:eastAsia="pt-BR"/>
+        </w:rPr>
+        <w:t>;</w:t>
+      </w:r>
+    </w:p>
+    <w:p>
+      <w:pPr>
+        <w:numPr>
+          <w:ilvl w:val="0"/>
+          <w:numId w:val="3"/>
+        </w:numPr>
+        <w:spacing w:before="100" w:beforeAutospacing="1" w:after="100" w:afterAutospacing="1" w:line="315" w:lineRule="atLeast"/>
+        <w:ind w:left="1560"/>
+        <w:rPr>
+          <w:rFonts w:ascii="Helvetica" w:eastAsia="Times New Roman" w:hAnsi="Helvetica" w:cs="Helvetica"/>
+          <w:color w:val="000000"/>
+          <w:sz w:val="21"/>
+          <w:szCs w:val="21"/>
+          <w:lang w:eastAsia="pt-BR"/>
+        </w:rPr>
+      </w:pPr>
+      <w:r>
+        <w:rPr>
+          <w:rFonts w:ascii="Helvetica" w:eastAsia="Times New Roman" w:hAnsi="Helvetica" w:cs="Helvetica"/>
+          <w:color w:val="000000"/>
+          <w:sz w:val="21"/>
+          <w:szCs w:val="21"/>
+          <w:lang w:eastAsia="pt-BR"/>
+        </w:rPr>
+        <w:t xml:space="preserve">GPS fabricado pela </w:t>
+      </w:r>
+      <w:proofErr w:type="spellStart"/>
+      <w:r>
+        <w:rPr>
+          <w:rFonts w:ascii="Helvetica" w:eastAsia="Times New Roman" w:hAnsi="Helvetica" w:cs="Helvetica"/>
+          <w:color w:val="000000"/>
+          <w:sz w:val="21"/>
+          <w:szCs w:val="21"/>
+          <w:lang w:eastAsia="pt-BR"/>
+        </w:rPr>
+        <w:t>Garmin</w:t>
+      </w:r>
+      <w:proofErr w:type="spellEnd"/>
+      <w:r>
+        <w:rPr>
+          <w:rFonts w:ascii="Helvetica" w:eastAsia="Times New Roman" w:hAnsi="Helvetica" w:cs="Helvetica"/>
+          <w:color w:val="000000"/>
+          <w:sz w:val="21"/>
+          <w:szCs w:val="21"/>
+          <w:lang w:eastAsia="pt-BR"/>
+        </w:rPr>
+        <w:t xml:space="preserve"> ou embarcado em </w:t>
+      </w:r>
+      <w:r>
+        <w:rPr>
+          <w:rFonts w:ascii="Helvetica" w:eastAsia="Times New Roman" w:hAnsi="Helvetica" w:cs="Helvetica"/>
+          <w:i/>
+          <w:iCs/>
+          <w:color w:val="000000"/>
+          <w:sz w:val="21"/>
+          <w:szCs w:val="21"/>
+          <w:lang w:eastAsia="pt-BR"/>
+        </w:rPr>
+        <w:t>smartphone.</w:t>
+      </w:r>
+    </w:p>
+    <w:p>
+      <w:pPr>
+        <w:spacing w:after="135" w:line="315" w:lineRule="atLeast"/>
+        <w:rPr>
+          <w:rFonts w:ascii="Helvetica" w:eastAsia="Times New Roman" w:hAnsi="Helvetica" w:cs="Helvetica"/>
+          <w:color w:val="000000"/>
+          <w:sz w:val="21"/>
+          <w:szCs w:val="21"/>
+          <w:lang w:eastAsia="pt-BR"/>
+        </w:rPr>
+      </w:pPr>
+      <w:r>
+        <w:rPr>
+          <w:rFonts w:ascii="Helvetica" w:eastAsia="Times New Roman" w:hAnsi="Helvetica" w:cs="Helvetica"/>
+          <w:color w:val="000000"/>
+          <w:sz w:val="21"/>
+          <w:szCs w:val="21"/>
+          <w:lang w:eastAsia="pt-BR"/>
+        </w:rPr>
+        <w:t>Na imagem apresentada a seguir é possível visualizar sob a forma de diagrama os arquivos atualmente presentes no projeto.</w:t>
+      </w:r>
+    </w:p>
+    <w:p>
+      <w:pPr>
+        <w:spacing w:after="240" w:line="259" w:lineRule="atLeast"/>
+        <w:rPr>
+          <w:rFonts w:ascii="Consolas" w:eastAsia="Times New Roman" w:hAnsi="Consolas" w:cs="Times New Roman"/>
+          <w:color w:val="000000"/>
+          <w:sz w:val="21"/>
+          <w:szCs w:val="21"/>
+          <w:lang w:eastAsia="pt-BR"/>
+        </w:rPr>
+      </w:pPr>
+    </w:p>
+    <w:p>
+      <w:pPr>
+        <w:spacing w:after="135" w:line="315" w:lineRule="atLeast"/>
+        <w:jc w:val="center"/>
+        <w:rPr>
+          <w:rFonts w:ascii="Helvetica" w:eastAsia="Times New Roman" w:hAnsi="Helvetica" w:cs="Helvetica"/>
+          <w:color w:val="000000"/>
+          <w:sz w:val="21"/>
+          <w:szCs w:val="21"/>
+          <w:lang w:eastAsia="pt-BR"/>
+        </w:rPr>
+      </w:pPr>
+      <w:r>
+        <w:rPr>
+          <w:rFonts w:ascii="Helvetica" w:eastAsia="Times New Roman" w:hAnsi="Helvetica" w:cs="Helvetica"/>
+          <w:noProof/>
+          <w:color w:val="000000"/>
+          <w:sz w:val="21"/>
+          <w:szCs w:val="21"/>
+          <w:lang w:eastAsia="pt-BR"/>
+        </w:rPr>
+        <w:drawing>
+          <wp:inline distT="0" distB="0" distL="0" distR="0" wp14:anchorId="71429EBE" wp14:editId="2D76B19E">
+            <wp:extent cx="6645910" cy="2089785"/>
+            <wp:effectExtent l="0" t="0" r="2540" b="5715"/>
+            <wp:docPr id="2" name="Imagem 2"/>
+            <wp:cNvGraphicFramePr>
+              <a:graphicFrameLocks xmlns:a="http://schemas.openxmlformats.org/drawingml/2006/main" noChangeAspect="1"/>
+            </wp:cNvGraphicFramePr>
+            <a:graphic xmlns:a="http://schemas.openxmlformats.org/drawingml/2006/main">
+              <a:graphicData uri="http://schemas.openxmlformats.org/drawingml/2006/picture">
+                <pic:pic xmlns:pic="http://schemas.openxmlformats.org/drawingml/2006/picture">
+                  <pic:nvPicPr>
+                    <pic:cNvPr id="0" name="Picture 1"/>
+                    <pic:cNvPicPr>
+                      <a:picLocks noChangeAspect="1" noChangeArrowheads="1"/>
+                    </pic:cNvPicPr>
+                  </pic:nvPicPr>
+                  <pic:blipFill>
+                    <a:blip r:embed="rId9">
+                      <a:extLst>
+                        <a:ext uri="{28A0092B-C50C-407E-A947-70E740481C1C}">
+                          <a14:useLocalDpi xmlns:a14="http://schemas.microsoft.com/office/drawing/2010/main" val="0"/>
+                        </a:ext>
+                      </a:extLst>
+                    </a:blip>
+                    <a:srcRect/>
+                    <a:stretch>
+                      <a:fillRect/>
+                    </a:stretch>
+                  </pic:blipFill>
+                  <pic:spPr bwMode="auto">
+                    <a:xfrm>
+                      <a:off x="0" y="0"/>
+                      <a:ext cx="6645910" cy="2089785"/>
+                    </a:xfrm>
+                    <a:prstGeom prst="rect">
+                      <a:avLst/>
+                    </a:prstGeom>
+                    <a:noFill/>
+                    <a:ln>
+                      <a:noFill/>
+                    </a:ln>
+                  </pic:spPr>
+                </pic:pic>
+              </a:graphicData>
+            </a:graphic>
+          </wp:inline>
+        </w:drawing>
+      </w:r>
+    </w:p>
+    <w:p>
+      <w:pPr>
+        <w:spacing w:after="135" w:line="315" w:lineRule="atLeast"/>
+        <w:rPr>
+          <w:rFonts w:ascii="Helvetica" w:eastAsia="Times New Roman" w:hAnsi="Helvetica" w:cs="Helvetica"/>
+          <w:color w:val="000000"/>
+          <w:sz w:val="21"/>
+          <w:szCs w:val="21"/>
+          <w:lang w:eastAsia="pt-BR"/>
+        </w:rPr>
+      </w:pPr>
+      <w:r>
+        <w:rPr>
+          <w:rFonts w:ascii="Helvetica" w:eastAsia="Times New Roman" w:hAnsi="Helvetica" w:cs="Helvetica"/>
+          <w:color w:val="000000"/>
+          <w:sz w:val="21"/>
+          <w:szCs w:val="21"/>
+          <w:lang w:eastAsia="pt-BR"/>
+        </w:rPr>
+        <w:t>Descrição resumida de cada uma das funções</w:t>
+      </w:r>
+      <w:proofErr w:type="gramStart"/>
+      <w:r>
+        <w:rPr>
+          <w:rFonts w:ascii="Helvetica" w:eastAsia="Times New Roman" w:hAnsi="Helvetica" w:cs="Helvetica"/>
+          <w:color w:val="000000"/>
+          <w:sz w:val="21"/>
+          <w:szCs w:val="21"/>
+          <w:lang w:eastAsia="pt-BR"/>
+        </w:rPr>
+        <w:t>:</w:t>
+      </w:r>
+      <w:r>
+        <w:t xml:space="preserve"> </w:t>
+      </w:r>
+      <w:r>
+        <w:rPr>
+          <w:rFonts w:ascii="Helvetica" w:eastAsia="Times New Roman" w:hAnsi="Helvetica" w:cs="Helvetica"/>
+          <w:color w:val="000000"/>
+          <w:sz w:val="21"/>
+          <w:szCs w:val="21"/>
+          <w:lang w:eastAsia="pt-BR"/>
+        </w:rPr>
+        <w:t>,</w:t>
+      </w:r>
+      <w:proofErr w:type="gramEnd"/>
+      <w:r>
+        <w:rPr>
+          <w:rFonts w:ascii="Helvetica" w:eastAsia="Times New Roman" w:hAnsi="Helvetica" w:cs="Helvetica"/>
+          <w:color w:val="000000"/>
+          <w:sz w:val="21"/>
+          <w:szCs w:val="21"/>
+          <w:lang w:eastAsia="pt-BR"/>
+        </w:rPr>
+        <w:t xml:space="preserve"> para os instrumentos indicados a seguir,</w:t>
+      </w:r>
+    </w:p>
+    <w:p>
+      <w:pPr>
+        <w:numPr>
+          <w:ilvl w:val="0"/>
+          <w:numId w:val="4"/>
+        </w:numPr>
+        <w:spacing w:before="100" w:beforeAutospacing="1" w:after="100" w:afterAutospacing="1" w:line="315" w:lineRule="atLeast"/>
+        <w:ind w:left="1560"/>
+        <w:rPr>
+          <w:rFonts w:ascii="Helvetica" w:eastAsia="Times New Roman" w:hAnsi="Helvetica" w:cs="Helvetica"/>
+          <w:color w:val="000000"/>
+          <w:sz w:val="21"/>
+          <w:szCs w:val="21"/>
+          <w:lang w:eastAsia="pt-BR"/>
+        </w:rPr>
+      </w:pPr>
+      <w:proofErr w:type="spellStart"/>
+      <w:r>
+        <w:rPr>
+          <w:rFonts w:ascii="Helvetica" w:eastAsia="Times New Roman" w:hAnsi="Helvetica" w:cs="Helvetica"/>
+          <w:b/>
+          <w:bCs/>
+          <w:color w:val="000000"/>
+          <w:sz w:val="21"/>
+          <w:szCs w:val="21"/>
+          <w:lang w:eastAsia="pt-BR"/>
+        </w:rPr>
+        <w:t>mainFSL</w:t>
+      </w:r>
+      <w:proofErr w:type="spellEnd"/>
+      <w:r>
+        <w:rPr>
+          <w:rFonts w:ascii="Helvetica" w:eastAsia="Times New Roman" w:hAnsi="Helvetica" w:cs="Helvetica"/>
+          <w:color w:val="000000"/>
+          <w:sz w:val="21"/>
+          <w:szCs w:val="21"/>
+          <w:lang w:eastAsia="pt-BR"/>
+        </w:rPr>
+        <w:t xml:space="preserve">: criar o </w:t>
+      </w:r>
+      <w:r>
+        <w:rPr>
+          <w:rFonts w:ascii="Helvetica" w:eastAsia="Times New Roman" w:hAnsi="Helvetica" w:cs="Helvetica"/>
+          <w:i/>
+          <w:iCs/>
+          <w:color w:val="000000"/>
+          <w:sz w:val="21"/>
+          <w:szCs w:val="21"/>
+          <w:lang w:eastAsia="pt-BR"/>
+        </w:rPr>
+        <w:t>timer</w:t>
+      </w:r>
+      <w:r>
+        <w:rPr>
+          <w:rFonts w:ascii="Helvetica" w:eastAsia="Times New Roman" w:hAnsi="Helvetica" w:cs="Helvetica"/>
+          <w:color w:val="000000"/>
+          <w:sz w:val="21"/>
+          <w:szCs w:val="21"/>
+          <w:lang w:eastAsia="pt-BR"/>
+        </w:rPr>
+        <w:t> que disparará o início da tarefa de monitoração.</w:t>
+      </w:r>
+    </w:p>
+    <w:p>
+      <w:pPr>
+        <w:numPr>
+          <w:ilvl w:val="0"/>
+          <w:numId w:val="4"/>
+        </w:numPr>
+        <w:spacing w:before="100" w:beforeAutospacing="1" w:after="100" w:afterAutospacing="1" w:line="315" w:lineRule="atLeast"/>
+        <w:ind w:left="1560"/>
+        <w:rPr>
+          <w:rFonts w:ascii="Helvetica" w:eastAsia="Times New Roman" w:hAnsi="Helvetica" w:cs="Helvetica"/>
+          <w:color w:val="000000"/>
+          <w:sz w:val="21"/>
+          <w:szCs w:val="21"/>
+          <w:lang w:eastAsia="pt-BR"/>
+        </w:rPr>
+      </w:pPr>
+      <w:proofErr w:type="spellStart"/>
+      <w:r>
+        <w:rPr>
+          <w:rFonts w:ascii="Helvetica" w:eastAsia="Times New Roman" w:hAnsi="Helvetica" w:cs="Helvetica"/>
+          <w:b/>
+          <w:bCs/>
+          <w:color w:val="000000"/>
+          <w:sz w:val="21"/>
+          <w:szCs w:val="21"/>
+          <w:lang w:eastAsia="pt-BR"/>
+        </w:rPr>
+        <w:t>Fcn_Task</w:t>
+      </w:r>
+      <w:proofErr w:type="spellEnd"/>
+      <w:r>
+        <w:rPr>
+          <w:rFonts w:ascii="Helvetica" w:eastAsia="Times New Roman" w:hAnsi="Helvetica" w:cs="Helvetica"/>
+          <w:color w:val="000000"/>
+          <w:sz w:val="21"/>
+          <w:szCs w:val="21"/>
+          <w:lang w:eastAsia="pt-BR"/>
+        </w:rPr>
+        <w:t xml:space="preserve">: controla todas as operações de conexão ao(s) instrumento(s) e escrita/leitura do(s) arquivo(s) binário(s), acionando as funções </w:t>
+      </w:r>
+      <w:proofErr w:type="spellStart"/>
+      <w:r>
+        <w:rPr>
+          <w:rFonts w:ascii="Helvetica" w:eastAsia="Times New Roman" w:hAnsi="Helvetica" w:cs="Helvetica"/>
+          <w:color w:val="000000"/>
+          <w:sz w:val="21"/>
+          <w:szCs w:val="21"/>
+          <w:lang w:eastAsia="pt-BR"/>
+        </w:rPr>
+        <w:t>Fcn_instrConnection</w:t>
+      </w:r>
+      <w:proofErr w:type="spellEnd"/>
+      <w:r>
+        <w:rPr>
+          <w:rFonts w:ascii="Helvetica" w:eastAsia="Times New Roman" w:hAnsi="Helvetica" w:cs="Helvetica"/>
+          <w:color w:val="000000"/>
+          <w:sz w:val="21"/>
+          <w:szCs w:val="21"/>
+          <w:lang w:eastAsia="pt-BR"/>
+        </w:rPr>
+        <w:t xml:space="preserve">, </w:t>
+      </w:r>
+      <w:proofErr w:type="spellStart"/>
+      <w:r>
+        <w:rPr>
+          <w:rFonts w:ascii="Helvetica" w:eastAsia="Times New Roman" w:hAnsi="Helvetica" w:cs="Helvetica"/>
+          <w:color w:val="000000"/>
+          <w:sz w:val="21"/>
+          <w:szCs w:val="21"/>
+          <w:lang w:eastAsia="pt-BR"/>
+        </w:rPr>
+        <w:t>Fcn_gpsConnectcion</w:t>
+      </w:r>
+      <w:proofErr w:type="spellEnd"/>
+      <w:r>
+        <w:rPr>
+          <w:rFonts w:ascii="Helvetica" w:eastAsia="Times New Roman" w:hAnsi="Helvetica" w:cs="Helvetica"/>
+          <w:color w:val="000000"/>
+          <w:sz w:val="21"/>
+          <w:szCs w:val="21"/>
+          <w:lang w:eastAsia="pt-BR"/>
+        </w:rPr>
+        <w:t xml:space="preserve">, </w:t>
+      </w:r>
+      <w:proofErr w:type="spellStart"/>
+      <w:r>
+        <w:rPr>
+          <w:rFonts w:ascii="Helvetica" w:eastAsia="Times New Roman" w:hAnsi="Helvetica" w:cs="Helvetica"/>
+          <w:color w:val="000000"/>
+          <w:sz w:val="21"/>
+          <w:szCs w:val="21"/>
+          <w:lang w:eastAsia="pt-BR"/>
+        </w:rPr>
+        <w:t>Fcn_timeIssue</w:t>
+      </w:r>
+      <w:proofErr w:type="spellEnd"/>
+      <w:r>
+        <w:rPr>
+          <w:rFonts w:ascii="Helvetica" w:eastAsia="Times New Roman" w:hAnsi="Helvetica" w:cs="Helvetica"/>
+          <w:color w:val="000000"/>
+          <w:sz w:val="21"/>
+          <w:szCs w:val="21"/>
+          <w:lang w:eastAsia="pt-BR"/>
+        </w:rPr>
+        <w:t xml:space="preserve">, </w:t>
+      </w:r>
+      <w:proofErr w:type="spellStart"/>
+      <w:r>
+        <w:rPr>
+          <w:rFonts w:ascii="Helvetica" w:eastAsia="Times New Roman" w:hAnsi="Helvetica" w:cs="Helvetica"/>
+          <w:color w:val="000000"/>
+          <w:sz w:val="21"/>
+          <w:szCs w:val="21"/>
+          <w:lang w:eastAsia="pt-BR"/>
+        </w:rPr>
+        <w:t>Fcn_MetaDataRead</w:t>
+      </w:r>
+      <w:proofErr w:type="spellEnd"/>
+      <w:r>
+        <w:rPr>
+          <w:rFonts w:ascii="Helvetica" w:eastAsia="Times New Roman" w:hAnsi="Helvetica" w:cs="Helvetica"/>
+          <w:color w:val="000000"/>
+          <w:sz w:val="21"/>
+          <w:szCs w:val="21"/>
+          <w:lang w:eastAsia="pt-BR"/>
+        </w:rPr>
+        <w:t xml:space="preserve"> e </w:t>
+      </w:r>
+      <w:proofErr w:type="spellStart"/>
+      <w:r>
+        <w:rPr>
+          <w:rFonts w:ascii="Helvetica" w:eastAsia="Times New Roman" w:hAnsi="Helvetica" w:cs="Helvetica"/>
+          <w:color w:val="000000"/>
+          <w:sz w:val="21"/>
+          <w:szCs w:val="21"/>
+          <w:lang w:eastAsia="pt-BR"/>
+        </w:rPr>
+        <w:t>Fcn_SpecDataRead</w:t>
+      </w:r>
+      <w:proofErr w:type="spellEnd"/>
+      <w:r>
+        <w:rPr>
+          <w:rFonts w:ascii="Helvetica" w:eastAsia="Times New Roman" w:hAnsi="Helvetica" w:cs="Helvetica"/>
+          <w:color w:val="000000"/>
+          <w:sz w:val="21"/>
+          <w:szCs w:val="21"/>
+          <w:lang w:eastAsia="pt-BR"/>
+        </w:rPr>
+        <w:t>, nessa ordem.</w:t>
+      </w:r>
+    </w:p>
+    <w:p>
+      <w:pPr>
+        <w:numPr>
+          <w:ilvl w:val="0"/>
+          <w:numId w:val="4"/>
+        </w:numPr>
+        <w:spacing w:before="100" w:beforeAutospacing="1" w:after="100" w:afterAutospacing="1" w:line="315" w:lineRule="atLeast"/>
+        <w:ind w:left="1560"/>
+        <w:rPr>
+          <w:rFonts w:ascii="Helvetica" w:eastAsia="Times New Roman" w:hAnsi="Helvetica" w:cs="Helvetica"/>
+          <w:color w:val="000000"/>
+          <w:sz w:val="21"/>
+          <w:szCs w:val="21"/>
+          <w:lang w:eastAsia="pt-BR"/>
+        </w:rPr>
+      </w:pPr>
+      <w:proofErr w:type="spellStart"/>
+      <w:r>
+        <w:rPr>
+          <w:rFonts w:ascii="Helvetica" w:eastAsia="Times New Roman" w:hAnsi="Helvetica" w:cs="Helvetica"/>
+          <w:b/>
+          <w:bCs/>
+          <w:color w:val="000000"/>
+          <w:sz w:val="21"/>
+          <w:szCs w:val="21"/>
+          <w:lang w:eastAsia="pt-BR"/>
+        </w:rPr>
+        <w:t>Fcn_instrConnection</w:t>
+      </w:r>
+      <w:proofErr w:type="spellEnd"/>
+      <w:r>
+        <w:rPr>
+          <w:rFonts w:ascii="Helvetica" w:eastAsia="Times New Roman" w:hAnsi="Helvetica" w:cs="Helvetica"/>
+          <w:color w:val="000000"/>
+          <w:sz w:val="21"/>
+          <w:szCs w:val="21"/>
+          <w:lang w:eastAsia="pt-BR"/>
+        </w:rPr>
+        <w:t>: Possibilita conexão a um analisador de espectro (ou receptor) por meio de uma comunicação TCP/IP SOCKET, quando devem ser indicados o endereço IP e a porta, ou usando o padrão da indústria VISA, que apresenta uma comunicação mais estável.</w:t>
+      </w:r>
+    </w:p>
+    <w:p>
+      <w:pPr>
+        <w:numPr>
+          <w:ilvl w:val="0"/>
+          <w:numId w:val="4"/>
+        </w:numPr>
+        <w:spacing w:before="100" w:beforeAutospacing="1" w:after="100" w:afterAutospacing="1" w:line="315" w:lineRule="atLeast"/>
+        <w:ind w:left="1560"/>
+        <w:rPr>
+          <w:rFonts w:ascii="Helvetica" w:eastAsia="Times New Roman" w:hAnsi="Helvetica" w:cs="Helvetica"/>
+          <w:color w:val="000000"/>
+          <w:sz w:val="21"/>
+          <w:szCs w:val="21"/>
+          <w:lang w:eastAsia="pt-BR"/>
+        </w:rPr>
+      </w:pPr>
+      <w:proofErr w:type="spellStart"/>
+      <w:r>
+        <w:rPr>
+          <w:rFonts w:ascii="Helvetica" w:eastAsia="Times New Roman" w:hAnsi="Helvetica" w:cs="Helvetica"/>
+          <w:b/>
+          <w:bCs/>
+          <w:color w:val="000000"/>
+          <w:sz w:val="21"/>
+          <w:szCs w:val="21"/>
+          <w:lang w:eastAsia="pt-BR"/>
+        </w:rPr>
+        <w:t>Fcn_gpsConnection</w:t>
+      </w:r>
+      <w:proofErr w:type="spellEnd"/>
+      <w:r>
+        <w:rPr>
+          <w:rFonts w:ascii="Helvetica" w:eastAsia="Times New Roman" w:hAnsi="Helvetica" w:cs="Helvetica"/>
+          <w:color w:val="000000"/>
+          <w:sz w:val="21"/>
+          <w:szCs w:val="21"/>
+          <w:lang w:eastAsia="pt-BR"/>
+        </w:rPr>
+        <w:t xml:space="preserve">: Possibilita conexão a um dispositivo GPS por meio de uma porta de comunicação (inclusive "virtual", caso se trate de um GPS fabricado pela </w:t>
+      </w:r>
+      <w:proofErr w:type="spellStart"/>
+      <w:r>
+        <w:rPr>
+          <w:rFonts w:ascii="Helvetica" w:eastAsia="Times New Roman" w:hAnsi="Helvetica" w:cs="Helvetica"/>
+          <w:color w:val="000000"/>
+          <w:sz w:val="21"/>
+          <w:szCs w:val="21"/>
+          <w:lang w:eastAsia="pt-BR"/>
+        </w:rPr>
+        <w:t>Garmin</w:t>
+      </w:r>
+      <w:proofErr w:type="spellEnd"/>
+      <w:r>
+        <w:rPr>
+          <w:rFonts w:ascii="Helvetica" w:eastAsia="Times New Roman" w:hAnsi="Helvetica" w:cs="Helvetica"/>
+          <w:color w:val="000000"/>
+          <w:sz w:val="21"/>
+          <w:szCs w:val="21"/>
+          <w:lang w:eastAsia="pt-BR"/>
+        </w:rPr>
+        <w:t xml:space="preserve"> que esteja conectado à porta USB do computador) ou de uma comunicação TCP/IP, quando devem ser indicados o endereço IP e a porta.</w:t>
+      </w:r>
+    </w:p>
+    <w:p>
+      <w:pPr>
+        <w:numPr>
+          <w:ilvl w:val="0"/>
+          <w:numId w:val="4"/>
+        </w:numPr>
+        <w:spacing w:before="100" w:beforeAutospacing="1" w:after="100" w:afterAutospacing="1" w:line="315" w:lineRule="atLeast"/>
+        <w:ind w:left="1560"/>
+        <w:rPr>
+          <w:rFonts w:ascii="Helvetica" w:eastAsia="Times New Roman" w:hAnsi="Helvetica" w:cs="Helvetica"/>
+          <w:color w:val="000000"/>
+          <w:sz w:val="21"/>
+          <w:szCs w:val="21"/>
+          <w:lang w:eastAsia="pt-BR"/>
+        </w:rPr>
+      </w:pPr>
+      <w:proofErr w:type="spellStart"/>
+      <w:r>
+        <w:rPr>
+          <w:rFonts w:ascii="Helvetica" w:eastAsia="Times New Roman" w:hAnsi="Helvetica" w:cs="Helvetica"/>
+          <w:b/>
+          <w:bCs/>
+          <w:color w:val="000000"/>
+          <w:sz w:val="21"/>
+          <w:szCs w:val="21"/>
+          <w:lang w:eastAsia="pt-BR"/>
+        </w:rPr>
+        <w:t>Fcn_issueTime</w:t>
+      </w:r>
+      <w:proofErr w:type="spellEnd"/>
+      <w:r>
+        <w:rPr>
+          <w:rFonts w:ascii="Helvetica" w:eastAsia="Times New Roman" w:hAnsi="Helvetica" w:cs="Helvetica"/>
+          <w:color w:val="000000"/>
+          <w:sz w:val="21"/>
+          <w:szCs w:val="21"/>
+          <w:lang w:eastAsia="pt-BR"/>
+        </w:rPr>
+        <w:t>: Afere o fator de revisita para cada uma das faixas a monitorar, estimando o número de amostras que constarão no(s) arquivo(s) binário(s).</w:t>
+      </w:r>
+    </w:p>
+    <w:p>
+      <w:pPr>
+        <w:numPr>
+          <w:ilvl w:val="0"/>
+          <w:numId w:val="4"/>
+        </w:numPr>
+        <w:spacing w:before="100" w:beforeAutospacing="1" w:after="100" w:afterAutospacing="1" w:line="315" w:lineRule="atLeast"/>
+        <w:ind w:left="1560"/>
+        <w:rPr>
+          <w:rFonts w:ascii="Helvetica" w:eastAsia="Times New Roman" w:hAnsi="Helvetica" w:cs="Helvetica"/>
+          <w:color w:val="000000"/>
+          <w:sz w:val="21"/>
+          <w:szCs w:val="21"/>
+          <w:lang w:eastAsia="pt-BR"/>
+        </w:rPr>
+      </w:pPr>
+      <w:proofErr w:type="spellStart"/>
+      <w:r>
+        <w:rPr>
+          <w:rFonts w:ascii="Helvetica" w:eastAsia="Times New Roman" w:hAnsi="Helvetica" w:cs="Helvetica"/>
+          <w:b/>
+          <w:bCs/>
+          <w:color w:val="000000"/>
+          <w:sz w:val="21"/>
+          <w:szCs w:val="21"/>
+          <w:lang w:eastAsia="pt-BR"/>
+        </w:rPr>
+        <w:t>Fcn_MetaDataRead</w:t>
+      </w:r>
+      <w:proofErr w:type="spellEnd"/>
+      <w:r>
+        <w:rPr>
+          <w:rFonts w:ascii="Helvetica" w:eastAsia="Times New Roman" w:hAnsi="Helvetica" w:cs="Helvetica"/>
+          <w:color w:val="000000"/>
+          <w:sz w:val="21"/>
+          <w:szCs w:val="21"/>
+          <w:lang w:eastAsia="pt-BR"/>
+        </w:rPr>
+        <w:t>: Configura no analisador de espectro (ou receptor), para cada uma das faixas a monitorar, os parâmetros indicados no "</w:t>
+      </w:r>
+      <w:r>
+        <w:rPr>
+          <w:rFonts w:ascii="Helvetica" w:eastAsia="Times New Roman" w:hAnsi="Helvetica" w:cs="Helvetica"/>
+          <w:i/>
+          <w:iCs/>
+          <w:color w:val="000000"/>
+          <w:sz w:val="21"/>
+          <w:szCs w:val="21"/>
+          <w:lang w:eastAsia="pt-BR"/>
+        </w:rPr>
+        <w:t xml:space="preserve">script </w:t>
+      </w:r>
+      <w:proofErr w:type="spellStart"/>
+      <w:r>
+        <w:rPr>
+          <w:rFonts w:ascii="Helvetica" w:eastAsia="Times New Roman" w:hAnsi="Helvetica" w:cs="Helvetica"/>
+          <w:i/>
+          <w:iCs/>
+          <w:color w:val="000000"/>
+          <w:sz w:val="21"/>
+          <w:szCs w:val="21"/>
+          <w:lang w:eastAsia="pt-BR"/>
+        </w:rPr>
+        <w:t>appColeta</w:t>
+      </w:r>
+      <w:proofErr w:type="spellEnd"/>
+      <w:r>
+        <w:rPr>
+          <w:rFonts w:ascii="Helvetica" w:eastAsia="Times New Roman" w:hAnsi="Helvetica" w:cs="Helvetica"/>
+          <w:color w:val="000000"/>
+          <w:sz w:val="21"/>
+          <w:szCs w:val="21"/>
+          <w:lang w:eastAsia="pt-BR"/>
+        </w:rPr>
+        <w:t xml:space="preserve">" - </w:t>
+      </w:r>
+      <w:proofErr w:type="spellStart"/>
+      <w:r>
+        <w:rPr>
+          <w:rFonts w:ascii="Helvetica" w:eastAsia="Times New Roman" w:hAnsi="Helvetica" w:cs="Helvetica"/>
+          <w:color w:val="000000"/>
+          <w:sz w:val="21"/>
+          <w:szCs w:val="21"/>
+          <w:lang w:eastAsia="pt-BR"/>
+        </w:rPr>
+        <w:t>TraceMode</w:t>
+      </w:r>
+      <w:proofErr w:type="spellEnd"/>
+      <w:r>
+        <w:rPr>
+          <w:rFonts w:ascii="Helvetica" w:eastAsia="Times New Roman" w:hAnsi="Helvetica" w:cs="Helvetica"/>
+          <w:color w:val="000000"/>
+          <w:sz w:val="21"/>
+          <w:szCs w:val="21"/>
+          <w:lang w:eastAsia="pt-BR"/>
+        </w:rPr>
+        <w:t xml:space="preserve">, Detector, </w:t>
+      </w:r>
+      <w:proofErr w:type="spellStart"/>
+      <w:r>
+        <w:rPr>
+          <w:rFonts w:ascii="Helvetica" w:eastAsia="Times New Roman" w:hAnsi="Helvetica" w:cs="Helvetica"/>
+          <w:color w:val="000000"/>
+          <w:sz w:val="21"/>
+          <w:szCs w:val="21"/>
+          <w:lang w:eastAsia="pt-BR"/>
+        </w:rPr>
+        <w:t>LevelUnit</w:t>
+      </w:r>
+      <w:proofErr w:type="spellEnd"/>
+      <w:r>
+        <w:rPr>
+          <w:rFonts w:ascii="Helvetica" w:eastAsia="Times New Roman" w:hAnsi="Helvetica" w:cs="Helvetica"/>
+          <w:color w:val="000000"/>
+          <w:sz w:val="21"/>
+          <w:szCs w:val="21"/>
+          <w:lang w:eastAsia="pt-BR"/>
+        </w:rPr>
+        <w:t xml:space="preserve">, F0, F1, </w:t>
+      </w:r>
+      <w:proofErr w:type="spellStart"/>
+      <w:r>
+        <w:rPr>
+          <w:rFonts w:ascii="Helvetica" w:eastAsia="Times New Roman" w:hAnsi="Helvetica" w:cs="Helvetica"/>
+          <w:color w:val="000000"/>
+          <w:sz w:val="21"/>
+          <w:szCs w:val="21"/>
+          <w:lang w:eastAsia="pt-BR"/>
+        </w:rPr>
+        <w:t>Resolution</w:t>
+      </w:r>
+      <w:proofErr w:type="spellEnd"/>
+      <w:r>
+        <w:rPr>
+          <w:rFonts w:ascii="Helvetica" w:eastAsia="Times New Roman" w:hAnsi="Helvetica" w:cs="Helvetica"/>
+          <w:color w:val="000000"/>
+          <w:sz w:val="21"/>
+          <w:szCs w:val="21"/>
+          <w:lang w:eastAsia="pt-BR"/>
+        </w:rPr>
+        <w:t xml:space="preserve"> e </w:t>
+      </w:r>
+      <w:proofErr w:type="spellStart"/>
+      <w:r>
+        <w:rPr>
+          <w:rFonts w:ascii="Helvetica" w:eastAsia="Times New Roman" w:hAnsi="Helvetica" w:cs="Helvetica"/>
+          <w:color w:val="000000"/>
+          <w:sz w:val="21"/>
+          <w:szCs w:val="21"/>
+          <w:lang w:eastAsia="pt-BR"/>
+        </w:rPr>
+        <w:t>DataPoints</w:t>
+      </w:r>
+      <w:proofErr w:type="spellEnd"/>
+      <w:r>
+        <w:rPr>
+          <w:rFonts w:ascii="Helvetica" w:eastAsia="Times New Roman" w:hAnsi="Helvetica" w:cs="Helvetica"/>
+          <w:color w:val="000000"/>
+          <w:sz w:val="21"/>
+          <w:szCs w:val="21"/>
+          <w:lang w:eastAsia="pt-BR"/>
+        </w:rPr>
+        <w:t>. Posteriormente à tentativa de configuração dos supracitados parâmetros, a função requisita os valores atuais de alguns dos parâmetros que irão compor o cabeçalho do(s) arquivo(s) binário(s).</w:t>
+      </w:r>
+    </w:p>
+    <w:p>
+      <w:pPr>
+        <w:numPr>
+          <w:ilvl w:val="0"/>
+          <w:numId w:val="4"/>
+        </w:numPr>
+        <w:spacing w:before="100" w:beforeAutospacing="1" w:after="100" w:afterAutospacing="1" w:line="315" w:lineRule="atLeast"/>
+        <w:ind w:left="1560"/>
+        <w:rPr>
+          <w:rFonts w:ascii="Helvetica" w:eastAsia="Times New Roman" w:hAnsi="Helvetica" w:cs="Helvetica"/>
+          <w:color w:val="000000"/>
+          <w:sz w:val="21"/>
+          <w:szCs w:val="21"/>
+          <w:lang w:eastAsia="pt-BR"/>
+        </w:rPr>
+      </w:pPr>
+      <w:proofErr w:type="spellStart"/>
+      <w:r>
+        <w:rPr>
+          <w:rFonts w:ascii="Helvetica" w:eastAsia="Times New Roman" w:hAnsi="Helvetica" w:cs="Helvetica"/>
+          <w:b/>
+          <w:bCs/>
+          <w:color w:val="000000"/>
+          <w:sz w:val="21"/>
+          <w:szCs w:val="21"/>
+          <w:lang w:eastAsia="pt-BR"/>
+        </w:rPr>
+        <w:t>Fcn_SpecDataRead</w:t>
+      </w:r>
+      <w:proofErr w:type="spellEnd"/>
+      <w:r>
+        <w:rPr>
+          <w:rFonts w:ascii="Helvetica" w:eastAsia="Times New Roman" w:hAnsi="Helvetica" w:cs="Helvetica"/>
+          <w:color w:val="000000"/>
+          <w:sz w:val="21"/>
+          <w:szCs w:val="21"/>
+          <w:lang w:eastAsia="pt-BR"/>
+        </w:rPr>
+        <w:t>: Coleta informações do analisador de espectro e do GPS, escrevendo no(s) arquivo(s) binário(s).</w:t>
+      </w:r>
+    </w:p>
+    <w:p>
+      <w:r>
+        <w:br w:type="page"/>
+      </w:r>
+      <w:bookmarkStart w:id="0" w:name="_GoBack"/>
+      <w:r>
+        <w:lastRenderedPageBreak/>
+        <w:t>-110.182727262626</w:t>
+      </w:r>
+      <w:bookmarkEnd w:id="0"/>
+    </w:p>
+    <w:p>
+      <w:r>
+        <w:t>15000 pontos por traço</w:t>
+      </w:r>
+    </w:p>
+    <w:p/>
+    <w:p/>
     <w:p>
       <w:r>
         <w:rPr>
@@ -15,16 +957,16 @@
         <mc:AlternateContent>
           <mc:Choice Requires="wps">
             <w:drawing>
-              <wp:anchor distT="0" distB="0" distL="114300" distR="114300" simplePos="0" relativeHeight="251682816" behindDoc="0" locked="0" layoutInCell="1" allowOverlap="1" wp14:anchorId="4AB43D87" wp14:editId="4F209ED8">
+              <wp:anchor distT="0" distB="0" distL="114300" distR="114300" simplePos="0" relativeHeight="251682816" behindDoc="0" locked="0" layoutInCell="1" allowOverlap="1" wp14:anchorId="4AB43D87" wp14:editId="362380F8">
                 <wp:simplePos x="0" y="0"/>
                 <wp:positionH relativeFrom="margin">
-                  <wp:posOffset>561975</wp:posOffset>
+                  <wp:posOffset>564078</wp:posOffset>
                 </wp:positionH>
                 <wp:positionV relativeFrom="paragraph">
-                  <wp:posOffset>-9524</wp:posOffset>
+                  <wp:posOffset>-5939</wp:posOffset>
                 </wp:positionV>
-                <wp:extent cx="5629275" cy="7048500"/>
-                <wp:effectExtent l="0" t="0" r="28575" b="19050"/>
+                <wp:extent cx="5629275" cy="7754587"/>
+                <wp:effectExtent l="0" t="0" r="28575" b="18415"/>
                 <wp:wrapNone/>
                 <wp:docPr id="11" name="Fluxograma: Processo 11">
                   <a:extLst xmlns:a="http://schemas.openxmlformats.org/drawingml/2006/main">
@@ -41,7 +983,7 @@
                       <wps:spPr>
                         <a:xfrm>
                           <a:off x="0" y="0"/>
-                          <a:ext cx="5629275" cy="7048500"/>
+                          <a:ext cx="5629275" cy="7754587"/>
                         </a:xfrm>
                         <a:prstGeom prst="flowChartProcess">
                           <a:avLst/>
@@ -102,7 +1044,14 @@
                                 <w:sz w:val="16"/>
                                 <w:szCs w:val="16"/>
                               </w:rPr>
-                              <w:t>188 bytes</w:t>
+                              <w:t>192</w:t>
+                            </w:r>
+                            <w:r>
+                              <w:rPr>
+                                <w:sz w:val="16"/>
+                                <w:szCs w:val="16"/>
+                              </w:rPr>
+                              <w:t xml:space="preserve"> bytes</w:t>
                             </w:r>
                           </w:p>
                           <w:tbl>
@@ -468,8 +1417,6 @@
                                       <w:lang w:val="en-US"/>
                                     </w:rPr>
                                   </w:pPr>
-                                  <w:bookmarkStart w:id="0" w:name="_GoBack"/>
-                                  <w:bookmarkEnd w:id="0"/>
                                   <w:r>
                                     <w:rPr>
                                       <w:b/>
@@ -495,7 +1442,15 @@
                                       <w:szCs w:val="16"/>
                                       <w:lang w:val="en-US"/>
                                     </w:rPr>
-                                    <w:t>88 bytes</w:t>
+                                    <w:t>92</w:t>
+                                  </w:r>
+                                  <w:r>
+                                    <w:rPr>
+                                      <w:sz w:val="16"/>
+                                      <w:szCs w:val="16"/>
+                                      <w:lang w:val="en-US"/>
+                                    </w:rPr>
+                                    <w:t xml:space="preserve"> bytes</w:t>
                                   </w:r>
                                 </w:p>
                                 <w:p>
@@ -594,7 +1549,6 @@
                                       <w:bCs/>
                                       <w:sz w:val="16"/>
                                       <w:szCs w:val="16"/>
-                                      <w:lang w:val="en-US"/>
                                     </w:rPr>
                                   </w:pPr>
                                 </w:p>
@@ -659,6 +1613,15 @@
                                       <w:szCs w:val="16"/>
                                     </w:rPr>
                                   </w:pPr>
+                                  <w:r>
+                                    <w:rPr>
+                                      <w:i/>
+                                      <w:iCs/>
+                                      <w:sz w:val="16"/>
+                                      <w:szCs w:val="16"/>
+                                    </w:rPr>
+                                    <w:t>60</w:t>
+                                  </w:r>
                                 </w:p>
                               </w:tc>
                             </w:tr>
@@ -740,6 +1703,24 @@
                                       <w:szCs w:val="16"/>
                                     </w:rPr>
                                   </w:pPr>
+                                  <w:r>
+                                    <w:rPr>
+                                      <w:i/>
+                                      <w:iCs/>
+                                      <w:sz w:val="16"/>
+                                      <w:szCs w:val="16"/>
+                                    </w:rPr>
+                                    <w:t>6</w:t>
+                                  </w:r>
+                                  <w:r>
+                                    <w:rPr>
+                                      <w:i/>
+                                      <w:iCs/>
+                                      <w:sz w:val="16"/>
+                                      <w:szCs w:val="16"/>
+                                    </w:rPr>
+                                    <w:t>0</w:t>
+                                  </w:r>
                                 </w:p>
                               </w:tc>
                             </w:tr>
@@ -2499,6 +3480,50 @@
                                       <w:lang w:val="en-US"/>
                                     </w:rPr>
                                   </w:pPr>
+                                  <w:r>
+                                    <w:rPr>
+                                      <w:sz w:val="16"/>
+                                      <w:szCs w:val="16"/>
+                                      <w:lang w:val="en-US"/>
+                                    </w:rPr>
+                                    <w:t xml:space="preserve">1: dBm, 2: </w:t>
+                                  </w:r>
+                                  <w:proofErr w:type="spellStart"/>
+                                  <w:r>
+                                    <w:rPr>
+                                      <w:sz w:val="16"/>
+                                      <w:szCs w:val="16"/>
+                                      <w:lang w:val="en-US"/>
+                                    </w:rPr>
+                                    <w:t>dBuV</w:t>
+                                  </w:r>
+                                  <w:proofErr w:type="spellEnd"/>
+                                  <w:r>
+                                    <w:rPr>
+                                      <w:sz w:val="16"/>
+                                      <w:szCs w:val="16"/>
+                                      <w:lang w:val="en-US"/>
+                                    </w:rPr>
+                                    <w:t xml:space="preserve">, </w:t>
+                                  </w:r>
+                                  <w:proofErr w:type="gramStart"/>
+                                  <w:r>
+                                    <w:rPr>
+                                      <w:sz w:val="16"/>
+                                      <w:szCs w:val="16"/>
+                                      <w:lang w:val="en-US"/>
+                                    </w:rPr>
+                                    <w:t>3:dBuVm</w:t>
+                                  </w:r>
+                                  <w:proofErr w:type="gramEnd"/>
+                                  <w:r>
+                                    <w:rPr>
+                                      <w:sz w:val="16"/>
+                                      <w:szCs w:val="16"/>
+                                      <w:lang w:val="en-US"/>
+                                    </w:rPr>
+                                    <w:t>, 4: % (occ)</w:t>
+                                  </w:r>
                                 </w:p>
                               </w:tc>
                             </w:tr>
@@ -2728,6 +3753,50 @@
                                       <w:lang w:val="en-US"/>
                                     </w:rPr>
                                   </w:pPr>
+                                  <w:r>
+                                    <w:rPr>
+                                      <w:sz w:val="16"/>
+                                      <w:szCs w:val="16"/>
+                                      <w:lang w:val="en-US"/>
+                                    </w:rPr>
+                                    <w:t xml:space="preserve">Se </w:t>
+                                  </w:r>
+                                  <w:proofErr w:type="spellStart"/>
+                                  <w:r>
+                                    <w:rPr>
+                                      <w:sz w:val="16"/>
+                                      <w:szCs w:val="16"/>
+                                      <w:lang w:val="en-US"/>
+                                    </w:rPr>
+                                    <w:t>attMode</w:t>
+                                  </w:r>
+                                  <w:proofErr w:type="spellEnd"/>
+                                  <w:r>
+                                    <w:rPr>
+                                      <w:sz w:val="16"/>
+                                      <w:szCs w:val="16"/>
+                                      <w:lang w:val="en-US"/>
+                                    </w:rPr>
+                                    <w:t xml:space="preserve"> = 1, </w:t>
+                                  </w:r>
+                                  <w:proofErr w:type="spellStart"/>
+                                  <w:r>
+                                    <w:rPr>
+                                      <w:sz w:val="16"/>
+                                      <w:szCs w:val="16"/>
+                                      <w:lang w:val="en-US"/>
+                                    </w:rPr>
+                                    <w:t>attFactor</w:t>
+                                  </w:r>
+                                  <w:proofErr w:type="spellEnd"/>
+                                  <w:r>
+                                    <w:rPr>
+                                      <w:sz w:val="16"/>
+                                      <w:szCs w:val="16"/>
+                                      <w:lang w:val="en-US"/>
+                                    </w:rPr>
+                                    <w:t xml:space="preserve"> = 0;</w:t>
+                                  </w:r>
                                 </w:p>
                               </w:tc>
                             </w:tr>
@@ -2988,14 +4057,138 @@
                                     <w:rPr>
                                       <w:sz w:val="16"/>
                                       <w:szCs w:val="16"/>
-                                    </w:rPr>
-                                  </w:pPr>
-                                  <w:r>
-                                    <w:rPr>
-                                      <w:sz w:val="16"/>
-                                      <w:szCs w:val="16"/>
-                                    </w:rPr>
-                                    <w:t>0 (manual) | 1 (auto)</w:t>
+                                      <w:lang w:val="en-US"/>
+                                    </w:rPr>
+                                  </w:pPr>
+                                  <w:r>
+                                    <w:rPr>
+                                      <w:sz w:val="16"/>
+                                      <w:szCs w:val="16"/>
+                                      <w:lang w:val="en-US"/>
+                                    </w:rPr>
+                                    <w:t xml:space="preserve">0 (manual) | </w:t>
+                                  </w:r>
+                                  <w:r>
+                                    <w:rPr>
+                                      <w:sz w:val="16"/>
+                                      <w:szCs w:val="16"/>
+                                      <w:lang w:val="en-US"/>
+                                    </w:rPr>
+                                    <w:t>&gt;= 1 (auto)</w:t>
+                                  </w:r>
+                                </w:p>
+                                <w:p>
+                                  <w:pPr>
+                                    <w:pStyle w:val="PargrafodaLista"/>
+                                    <w:numPr>
+                                      <w:ilvl w:val="0"/>
+                                      <w:numId w:val="2"/>
+                                    </w:numPr>
+                                    <w:rPr>
+                                      <w:sz w:val="16"/>
+                                      <w:szCs w:val="16"/>
+                                      <w:lang w:val="en-US"/>
+                                    </w:rPr>
+                                  </w:pPr>
+                                  <w:r>
+                                    <w:rPr>
+                                      <w:sz w:val="16"/>
+                                      <w:szCs w:val="16"/>
+                                      <w:lang w:val="en-US"/>
+                                    </w:rPr>
+                                    <w:t>1 (</w:t>
+                                  </w:r>
+                                  <w:proofErr w:type="spellStart"/>
+                                  <w:r>
+                                    <w:rPr>
+                                      <w:sz w:val="16"/>
+                                      <w:szCs w:val="16"/>
+                                      <w:lang w:val="en-US"/>
+                                    </w:rPr>
+                                    <w:t>bult</w:t>
+                                  </w:r>
+                                  <w:proofErr w:type="spellEnd"/>
+                                  <w:r>
+                                    <w:rPr>
+                                      <w:sz w:val="16"/>
+                                      <w:szCs w:val="16"/>
+                                      <w:lang w:val="en-US"/>
+                                    </w:rPr>
+                                    <w:t xml:space="preserve"> in </w:t>
+                                  </w:r>
+                                  <w:proofErr w:type="spellStart"/>
+                                  <w:r>
+                                    <w:rPr>
+                                      <w:sz w:val="16"/>
+                                      <w:szCs w:val="16"/>
+                                      <w:lang w:val="en-US"/>
+                                    </w:rPr>
+                                    <w:t>gps</w:t>
+                                  </w:r>
+                                  <w:proofErr w:type="spellEnd"/>
+                                  <w:r>
+                                    <w:rPr>
+                                      <w:sz w:val="16"/>
+                                      <w:szCs w:val="16"/>
+                                      <w:lang w:val="en-US"/>
+                                    </w:rPr>
+                                    <w:t>)</w:t>
+                                  </w:r>
+                                </w:p>
+                                <w:p>
+                                  <w:pPr>
+                                    <w:pStyle w:val="PargrafodaLista"/>
+                                    <w:numPr>
+                                      <w:ilvl w:val="0"/>
+                                      <w:numId w:val="2"/>
+                                    </w:numPr>
+                                    <w:rPr>
+                                      <w:sz w:val="16"/>
+                                      <w:szCs w:val="16"/>
+                                      <w:lang w:val="en-US"/>
+                                    </w:rPr>
+                                  </w:pPr>
+                                  <w:r>
+                                    <w:rPr>
+                                      <w:sz w:val="16"/>
+                                      <w:szCs w:val="16"/>
+                                      <w:lang w:val="en-US"/>
+                                    </w:rPr>
+                                    <w:t>2 (</w:t>
+                                  </w:r>
+                                  <w:r>
+                                    <w:rPr>
+                                      <w:sz w:val="16"/>
+                                      <w:szCs w:val="16"/>
+                                      <w:lang w:val="en-US"/>
+                                    </w:rPr>
+                                    <w:t>external</w:t>
+                                  </w:r>
+                                  <w:r>
+                                    <w:rPr>
+                                      <w:sz w:val="16"/>
+                                      <w:szCs w:val="16"/>
+                                      <w:lang w:val="en-US"/>
+                                    </w:rPr>
+                                    <w:t xml:space="preserve"> </w:t>
+                                  </w:r>
+                                  <w:proofErr w:type="spellStart"/>
+                                  <w:r>
+                                    <w:rPr>
+                                      <w:sz w:val="16"/>
+                                      <w:szCs w:val="16"/>
+                                      <w:lang w:val="en-US"/>
+                                    </w:rPr>
+                                    <w:t>gps</w:t>
+                                  </w:r>
+                                  <w:proofErr w:type="spellEnd"/>
+                                  <w:r>
+                                    <w:rPr>
+                                      <w:sz w:val="16"/>
+                                      <w:szCs w:val="16"/>
+                                      <w:lang w:val="en-US"/>
+                                    </w:rPr>
+                                    <w:t xml:space="preserve">) </w:t>
                                   </w:r>
                                 </w:p>
                               </w:tc>
@@ -3011,6 +4204,7 @@
                                     <w:rPr>
                                       <w:sz w:val="16"/>
                                       <w:szCs w:val="16"/>
+                                      <w:lang w:val="en-US"/>
                                     </w:rPr>
                                   </w:pPr>
                                 </w:p>
@@ -3077,7 +4271,7 @@
                                       <w:sz w:val="16"/>
                                       <w:szCs w:val="16"/>
                                     </w:rPr>
-                                    <w:t>-1 (manual) | 0 (manual) | 1 (</w:t>
+                                    <w:t>-1 (manual) | 0 (</w:t>
                                   </w:r>
                                   <w:proofErr w:type="spellStart"/>
                                   <w:r>
@@ -3085,7 +4279,7 @@
                                       <w:sz w:val="16"/>
                                       <w:szCs w:val="16"/>
                                     </w:rPr>
-                                    <w:t>valid</w:t>
+                                    <w:t>invalid</w:t>
                                   </w:r>
                                   <w:proofErr w:type="spellEnd"/>
                                   <w:r>
@@ -3093,7 +4287,21 @@
                                       <w:sz w:val="16"/>
                                       <w:szCs w:val="16"/>
                                     </w:rPr>
-                                    <w:t>) | 2 (</w:t>
+                                    <w:t xml:space="preserve">) | </w:t>
+                                  </w:r>
+                                  <w:r>
+                                    <w:rPr>
+                                      <w:sz w:val="16"/>
+                                      <w:szCs w:val="16"/>
+                                    </w:rPr>
+                                    <w:t xml:space="preserve">&gt;= </w:t>
+                                  </w:r>
+                                  <w:r>
+                                    <w:rPr>
+                                      <w:sz w:val="16"/>
+                                      <w:szCs w:val="16"/>
+                                    </w:rPr>
+                                    <w:t>1 (</w:t>
                                   </w:r>
                                   <w:proofErr w:type="spellStart"/>
                                   <w:r>
@@ -4354,7 +5562,7 @@
                 <v:stroke joinstyle="miter"/>
                 <v:path gradientshapeok="t" o:connecttype="rect"/>
               </v:shapetype>
-              <v:shape id="Fluxograma: Processo 11" o:spid="_x0000_s1026" type="#_x0000_t109" style="position:absolute;margin-left:44.25pt;margin-top:-.75pt;width:443.25pt;height:555pt;z-index:251682816;visibility:visible;mso-wrap-style:square;mso-width-percent:0;mso-height-percent:0;mso-wrap-distance-left:9pt;mso-wrap-distance-top:0;mso-wrap-distance-right:9pt;mso-wrap-distance-bottom:0;mso-position-horizontal:absolute;mso-position-horizontal-relative:margin;mso-position-vertical:absolute;mso-position-vertical-relative:text;mso-width-percent:0;mso-height-percent:0;mso-width-relative:margin;mso-height-relative:margin;v-text-anchor:top" o:gfxdata="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" fillcolor="white [3212]" strokecolor="#4472c4 [3204]" strokeweight=".5pt">
+              <v:shape id="Fluxograma: Processo 11" o:spid="_x0000_s1026" type="#_x0000_t109" style="position:absolute;margin-left:44.4pt;margin-top:-.45pt;width:443.25pt;height:610.6pt;z-index:251682816;visibility:visible;mso-wrap-style:square;mso-width-percent:0;mso-height-percent:0;mso-wrap-distance-left:9pt;mso-wrap-distance-top:0;mso-wrap-distance-right:9pt;mso-wrap-distance-bottom:0;mso-position-horizontal:absolute;mso-position-horizontal-relative:margin;mso-position-vertical:absolute;mso-position-vertical-relative:text;mso-width-percent:0;mso-height-percent:0;mso-width-relative:margin;mso-height-relative:margin;v-text-anchor:top" o:gfxdata="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" fillcolor="white [3212]" strokecolor="#4472c4 [3204]" strokeweight=".5pt">
                 <v:textbox>
                   <w:txbxContent>
                     <w:p>
@@ -4393,7 +5601,14 @@
                           <w:sz w:val="16"/>
                           <w:szCs w:val="16"/>
                         </w:rPr>
-                        <w:t>188 bytes</w:t>
+                        <w:t>192</w:t>
+                      </w:r>
+                      <w:r>
+                        <w:rPr>
+                          <w:sz w:val="16"/>
+                          <w:szCs w:val="16"/>
+                        </w:rPr>
+                        <w:t xml:space="preserve"> bytes</w:t>
                       </w:r>
                     </w:p>
                     <w:tbl>
@@ -4759,8 +5974,6 @@
                                 <w:lang w:val="en-US"/>
                               </w:rPr>
                             </w:pPr>
-                            <w:bookmarkStart w:id="1" w:name="_GoBack"/>
-                            <w:bookmarkEnd w:id="1"/>
                             <w:r>
                               <w:rPr>
                                 <w:b/>
@@ -4786,7 +5999,15 @@
                                 <w:szCs w:val="16"/>
                                 <w:lang w:val="en-US"/>
                               </w:rPr>
-                              <w:t>88 bytes</w:t>
+                              <w:t>92</w:t>
+                            </w:r>
+                            <w:r>
+                              <w:rPr>
+                                <w:sz w:val="16"/>
+                                <w:szCs w:val="16"/>
+                                <w:lang w:val="en-US"/>
+                              </w:rPr>
+                              <w:t xml:space="preserve"> bytes</w:t>
                             </w:r>
                           </w:p>
                           <w:p>
@@ -4885,7 +6106,6 @@
                                 <w:bCs/>
                                 <w:sz w:val="16"/>
                                 <w:szCs w:val="16"/>
-                                <w:lang w:val="en-US"/>
                               </w:rPr>
                             </w:pPr>
                           </w:p>
@@ -4950,6 +6170,15 @@
                                 <w:szCs w:val="16"/>
                               </w:rPr>
                             </w:pPr>
+                            <w:r>
+                              <w:rPr>
+                                <w:i/>
+                                <w:iCs/>
+                                <w:sz w:val="16"/>
+                                <w:szCs w:val="16"/>
+                              </w:rPr>
+                              <w:t>60</w:t>
+                            </w:r>
                           </w:p>
                         </w:tc>
                       </w:tr>
@@ -5031,6 +6260,24 @@
                                 <w:szCs w:val="16"/>
                               </w:rPr>
                             </w:pPr>
+                            <w:r>
+                              <w:rPr>
+                                <w:i/>
+                                <w:iCs/>
+                                <w:sz w:val="16"/>
+                                <w:szCs w:val="16"/>
+                              </w:rPr>
+                              <w:t>6</w:t>
+                            </w:r>
+                            <w:r>
+                              <w:rPr>
+                                <w:i/>
+                                <w:iCs/>
+                                <w:sz w:val="16"/>
+                                <w:szCs w:val="16"/>
+                              </w:rPr>
+                              <w:t>0</w:t>
+                            </w:r>
                           </w:p>
                         </w:tc>
                       </w:tr>
@@ -6790,6 +8037,50 @@
                                 <w:lang w:val="en-US"/>
                               </w:rPr>
                             </w:pPr>
+                            <w:r>
+                              <w:rPr>
+                                <w:sz w:val="16"/>
+                                <w:szCs w:val="16"/>
+                                <w:lang w:val="en-US"/>
+                              </w:rPr>
+                              <w:t xml:space="preserve">1: dBm, 2: </w:t>
+                            </w:r>
+                            <w:proofErr w:type="spellStart"/>
+                            <w:r>
+                              <w:rPr>
+                                <w:sz w:val="16"/>
+                                <w:szCs w:val="16"/>
+                                <w:lang w:val="en-US"/>
+                              </w:rPr>
+                              <w:t>dBuV</w:t>
+                            </w:r>
+                            <w:proofErr w:type="spellEnd"/>
+                            <w:r>
+                              <w:rPr>
+                                <w:sz w:val="16"/>
+                                <w:szCs w:val="16"/>
+                                <w:lang w:val="en-US"/>
+                              </w:rPr>
+                              <w:t xml:space="preserve">, </w:t>
+                            </w:r>
+                            <w:proofErr w:type="gramStart"/>
+                            <w:r>
+                              <w:rPr>
+                                <w:sz w:val="16"/>
+                                <w:szCs w:val="16"/>
+                                <w:lang w:val="en-US"/>
+                              </w:rPr>
+                              <w:t>3:dBuVm</w:t>
+                            </w:r>
+                            <w:proofErr w:type="gramEnd"/>
+                            <w:r>
+                              <w:rPr>
+                                <w:sz w:val="16"/>
+                                <w:szCs w:val="16"/>
+                                <w:lang w:val="en-US"/>
+                              </w:rPr>
+                              <w:t>, 4: % (occ)</w:t>
+                            </w:r>
                           </w:p>
                         </w:tc>
                       </w:tr>
@@ -7019,6 +8310,50 @@
                                 <w:lang w:val="en-US"/>
                               </w:rPr>
                             </w:pPr>
+                            <w:r>
+                              <w:rPr>
+                                <w:sz w:val="16"/>
+                                <w:szCs w:val="16"/>
+                                <w:lang w:val="en-US"/>
+                              </w:rPr>
+                              <w:t xml:space="preserve">Se </w:t>
+                            </w:r>
+                            <w:proofErr w:type="spellStart"/>
+                            <w:r>
+                              <w:rPr>
+                                <w:sz w:val="16"/>
+                                <w:szCs w:val="16"/>
+                                <w:lang w:val="en-US"/>
+                              </w:rPr>
+                              <w:t>attMode</w:t>
+                            </w:r>
+                            <w:proofErr w:type="spellEnd"/>
+                            <w:r>
+                              <w:rPr>
+                                <w:sz w:val="16"/>
+                                <w:szCs w:val="16"/>
+                                <w:lang w:val="en-US"/>
+                              </w:rPr>
+                              <w:t xml:space="preserve"> = 1, </w:t>
+                            </w:r>
+                            <w:proofErr w:type="spellStart"/>
+                            <w:r>
+                              <w:rPr>
+                                <w:sz w:val="16"/>
+                                <w:szCs w:val="16"/>
+                                <w:lang w:val="en-US"/>
+                              </w:rPr>
+                              <w:t>attFactor</w:t>
+                            </w:r>
+                            <w:proofErr w:type="spellEnd"/>
+                            <w:r>
+                              <w:rPr>
+                                <w:sz w:val="16"/>
+                                <w:szCs w:val="16"/>
+                                <w:lang w:val="en-US"/>
+                              </w:rPr>
+                              <w:t xml:space="preserve"> = 0;</w:t>
+                            </w:r>
                           </w:p>
                         </w:tc>
                       </w:tr>
@@ -7279,14 +8614,138 @@
                               <w:rPr>
                                 <w:sz w:val="16"/>
                                 <w:szCs w:val="16"/>
-                              </w:rPr>
-                            </w:pPr>
-                            <w:r>
-                              <w:rPr>
-                                <w:sz w:val="16"/>
-                                <w:szCs w:val="16"/>
-                              </w:rPr>
-                              <w:t>0 (manual) | 1 (auto)</w:t>
+                                <w:lang w:val="en-US"/>
+                              </w:rPr>
+                            </w:pPr>
+                            <w:r>
+                              <w:rPr>
+                                <w:sz w:val="16"/>
+                                <w:szCs w:val="16"/>
+                                <w:lang w:val="en-US"/>
+                              </w:rPr>
+                              <w:t xml:space="preserve">0 (manual) | </w:t>
+                            </w:r>
+                            <w:r>
+                              <w:rPr>
+                                <w:sz w:val="16"/>
+                                <w:szCs w:val="16"/>
+                                <w:lang w:val="en-US"/>
+                              </w:rPr>
+                              <w:t>&gt;= 1 (auto)</w:t>
+                            </w:r>
+                          </w:p>
+                          <w:p>
+                            <w:pPr>
+                              <w:pStyle w:val="PargrafodaLista"/>
+                              <w:numPr>
+                                <w:ilvl w:val="0"/>
+                                <w:numId w:val="2"/>
+                              </w:numPr>
+                              <w:rPr>
+                                <w:sz w:val="16"/>
+                                <w:szCs w:val="16"/>
+                                <w:lang w:val="en-US"/>
+                              </w:rPr>
+                            </w:pPr>
+                            <w:r>
+                              <w:rPr>
+                                <w:sz w:val="16"/>
+                                <w:szCs w:val="16"/>
+                                <w:lang w:val="en-US"/>
+                              </w:rPr>
+                              <w:t>1 (</w:t>
+                            </w:r>
+                            <w:proofErr w:type="spellStart"/>
+                            <w:r>
+                              <w:rPr>
+                                <w:sz w:val="16"/>
+                                <w:szCs w:val="16"/>
+                                <w:lang w:val="en-US"/>
+                              </w:rPr>
+                              <w:t>bult</w:t>
+                            </w:r>
+                            <w:proofErr w:type="spellEnd"/>
+                            <w:r>
+                              <w:rPr>
+                                <w:sz w:val="16"/>
+                                <w:szCs w:val="16"/>
+                                <w:lang w:val="en-US"/>
+                              </w:rPr>
+                              <w:t xml:space="preserve"> in </w:t>
+                            </w:r>
+                            <w:proofErr w:type="spellStart"/>
+                            <w:r>
+                              <w:rPr>
+                                <w:sz w:val="16"/>
+                                <w:szCs w:val="16"/>
+                                <w:lang w:val="en-US"/>
+                              </w:rPr>
+                              <w:t>gps</w:t>
+                            </w:r>
+                            <w:proofErr w:type="spellEnd"/>
+                            <w:r>
+                              <w:rPr>
+                                <w:sz w:val="16"/>
+                                <w:szCs w:val="16"/>
+                                <w:lang w:val="en-US"/>
+                              </w:rPr>
+                              <w:t>)</w:t>
+                            </w:r>
+                          </w:p>
+                          <w:p>
+                            <w:pPr>
+                              <w:pStyle w:val="PargrafodaLista"/>
+                              <w:numPr>
+                                <w:ilvl w:val="0"/>
+                                <w:numId w:val="2"/>
+                              </w:numPr>
+                              <w:rPr>
+                                <w:sz w:val="16"/>
+                                <w:szCs w:val="16"/>
+                                <w:lang w:val="en-US"/>
+                              </w:rPr>
+                            </w:pPr>
+                            <w:r>
+                              <w:rPr>
+                                <w:sz w:val="16"/>
+                                <w:szCs w:val="16"/>
+                                <w:lang w:val="en-US"/>
+                              </w:rPr>
+                              <w:t>2 (</w:t>
+                            </w:r>
+                            <w:r>
+                              <w:rPr>
+                                <w:sz w:val="16"/>
+                                <w:szCs w:val="16"/>
+                                <w:lang w:val="en-US"/>
+                              </w:rPr>
+                              <w:t>external</w:t>
+                            </w:r>
+                            <w:r>
+                              <w:rPr>
+                                <w:sz w:val="16"/>
+                                <w:szCs w:val="16"/>
+                                <w:lang w:val="en-US"/>
+                              </w:rPr>
+                              <w:t xml:space="preserve"> </w:t>
+                            </w:r>
+                            <w:proofErr w:type="spellStart"/>
+                            <w:r>
+                              <w:rPr>
+                                <w:sz w:val="16"/>
+                                <w:szCs w:val="16"/>
+                                <w:lang w:val="en-US"/>
+                              </w:rPr>
+                              <w:t>gps</w:t>
+                            </w:r>
+                            <w:proofErr w:type="spellEnd"/>
+                            <w:r>
+                              <w:rPr>
+                                <w:sz w:val="16"/>
+                                <w:szCs w:val="16"/>
+                                <w:lang w:val="en-US"/>
+                              </w:rPr>
+                              <w:t xml:space="preserve">) </w:t>
                             </w:r>
                           </w:p>
                         </w:tc>
@@ -7302,6 +8761,7 @@
                               <w:rPr>
                                 <w:sz w:val="16"/>
                                 <w:szCs w:val="16"/>
+                                <w:lang w:val="en-US"/>
                               </w:rPr>
                             </w:pPr>
                           </w:p>
@@ -7368,7 +8828,7 @@
                                 <w:sz w:val="16"/>
                                 <w:szCs w:val="16"/>
                               </w:rPr>
-                              <w:t>-1 (manual) | 0 (manual) | 1 (</w:t>
+                              <w:t>-1 (manual) | 0 (</w:t>
                             </w:r>
                             <w:proofErr w:type="spellStart"/>
                             <w:r>
@@ -7376,7 +8836,7 @@
                                 <w:sz w:val="16"/>
                                 <w:szCs w:val="16"/>
                               </w:rPr>
-                              <w:t>valid</w:t>
+                              <w:t>invalid</w:t>
                             </w:r>
                             <w:proofErr w:type="spellEnd"/>
                             <w:r>
@@ -7384,7 +8844,21 @@
                                 <w:sz w:val="16"/>
                                 <w:szCs w:val="16"/>
                               </w:rPr>
-                              <w:t>) | 2 (</w:t>
+                              <w:t xml:space="preserve">) | </w:t>
+                            </w:r>
+                            <w:r>
+                              <w:rPr>
+                                <w:sz w:val="16"/>
+                                <w:szCs w:val="16"/>
+                              </w:rPr>
+                              <w:t xml:space="preserve">&gt;= </w:t>
+                            </w:r>
+                            <w:r>
+                              <w:rPr>
+                                <w:sz w:val="16"/>
+                                <w:szCs w:val="16"/>
+                              </w:rPr>
+                              <w:t>1 (</w:t>
                             </w:r>
                             <w:proofErr w:type="spellStart"/>
                             <w:r>
@@ -8630,6 +10104,13 @@
     </w:p>
     <w:p>
       <w:r>
+        <w:t xml:space="preserve"> </w:t>
+      </w:r>
+    </w:p>
+    <w:p/>
+    <w:p/>
+    <w:p>
+      <w:r>
         <w:rPr>
           <w:b/>
           <w:bCs/>
@@ -8641,13 +10122,13 @@
         <mc:AlternateContent>
           <mc:Choice Requires="wps">
             <w:drawing>
-              <wp:anchor distT="0" distB="0" distL="114300" distR="114300" simplePos="0" relativeHeight="251693056" behindDoc="0" locked="0" layoutInCell="1" allowOverlap="1" wp14:anchorId="742E7299" wp14:editId="6DE518E6">
+              <wp:anchor distT="0" distB="0" distL="114300" distR="114300" simplePos="0" relativeHeight="251693056" behindDoc="0" locked="0" layoutInCell="1" allowOverlap="1" wp14:anchorId="742E7299" wp14:editId="70A29B9A">
                 <wp:simplePos x="0" y="0"/>
                 <wp:positionH relativeFrom="margin">
-                  <wp:posOffset>563787</wp:posOffset>
+                  <wp:posOffset>563245</wp:posOffset>
                 </wp:positionH>
                 <wp:positionV relativeFrom="paragraph">
-                  <wp:posOffset>6819082</wp:posOffset>
+                  <wp:posOffset>6677437</wp:posOffset>
                 </wp:positionV>
                 <wp:extent cx="2887345" cy="2254885"/>
                 <wp:effectExtent l="0" t="0" r="27305" b="12065"/>
@@ -9485,7 +10966,7 @@
           </mc:Choice>
           <mc:Fallback>
             <w:pict>
-              <v:shape w14:anchorId="742E7299" id="Fluxograma: Processo 19" o:spid="_x0000_s1027" type="#_x0000_t109" style="position:absolute;margin-left:44.4pt;margin-top:536.95pt;width:227.35pt;height:177.55pt;z-index:251693056;visibility:visible;mso-wrap-style:square;mso-width-percent:0;mso-height-percent:0;mso-wrap-distance-left:9pt;mso-wrap-distance-top:0;mso-wrap-distance-right:9pt;mso-wrap-distance-bottom:0;mso-position-horizontal:absolute;mso-position-horizontal-relative:margin;mso-position-vertical:absolute;mso-position-vertical-relative:text;mso-width-percent:0;mso-height-percent:0;mso-width-relative:margin;mso-height-relative:margin;v-text-anchor:top" o:gfxdata="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" fillcolor="white [3212]" strokecolor="#4472c4 [3204]" strokeweight=".5pt">
+              <v:shape w14:anchorId="742E7299" id="Fluxograma: Processo 19" o:spid="_x0000_s1027" type="#_x0000_t109" style="position:absolute;margin-left:44.35pt;margin-top:525.8pt;width:227.35pt;height:177.55pt;z-index:251693056;visibility:visible;mso-wrap-style:square;mso-width-percent:0;mso-height-percent:0;mso-wrap-distance-left:9pt;mso-wrap-distance-top:0;mso-wrap-distance-right:9pt;mso-wrap-distance-bottom:0;mso-position-horizontal:absolute;mso-position-horizontal-relative:margin;mso-position-vertical:absolute;mso-position-vertical-relative:text;mso-width-percent:0;mso-height-percent:0;mso-width-relative:margin;mso-height-relative:margin;v-text-anchor:top" o:gfxdata="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" fillcolor="white [3212]" strokecolor="#4472c4 [3204]" strokeweight=".5pt">
                 <v:textbox>
                   <w:txbxContent>
                     <w:p>
@@ -10279,15 +11760,15 @@
         <mc:AlternateContent>
           <mc:Choice Requires="wps">
             <w:drawing>
-              <wp:anchor distT="0" distB="0" distL="114300" distR="114300" simplePos="0" relativeHeight="251695104" behindDoc="0" locked="0" layoutInCell="1" allowOverlap="1" wp14:anchorId="71F7AB1F" wp14:editId="4A9AC373">
+              <wp:anchor distT="0" distB="0" distL="114300" distR="114300" simplePos="0" relativeHeight="251695104" behindDoc="0" locked="0" layoutInCell="1" allowOverlap="1" wp14:anchorId="71F7AB1F" wp14:editId="0C324503">
                 <wp:simplePos x="0" y="0"/>
                 <wp:positionH relativeFrom="margin">
-                  <wp:posOffset>3525769</wp:posOffset>
+                  <wp:posOffset>3525520</wp:posOffset>
                 </wp:positionH>
                 <wp:positionV relativeFrom="paragraph">
-                  <wp:posOffset>6819082</wp:posOffset>
+                  <wp:posOffset>6651246</wp:posOffset>
                 </wp:positionV>
-                <wp:extent cx="2659053" cy="2255146"/>
+                <wp:extent cx="2658745" cy="2254885"/>
                 <wp:effectExtent l="0" t="0" r="27305" b="12065"/>
                 <wp:wrapNone/>
                 <wp:docPr id="1" name="Fluxograma: Processo 1">
@@ -10305,7 +11786,7 @@
                       <wps:spPr>
                         <a:xfrm>
                           <a:off x="0" y="0"/>
-                          <a:ext cx="2659053" cy="2255146"/>
+                          <a:ext cx="2658745" cy="2254885"/>
                         </a:xfrm>
                         <a:prstGeom prst="flowChartProcess">
                           <a:avLst/>
@@ -10607,7 +12088,7 @@
           </mc:Choice>
           <mc:Fallback>
             <w:pict>
-              <v:shape w14:anchorId="71F7AB1F" id="Fluxograma: Processo 1" o:spid="_x0000_s1028" type="#_x0000_t109" style="position:absolute;margin-left:277.6pt;margin-top:536.95pt;width:209.35pt;height:177.55pt;z-index:251695104;visibility:visible;mso-wrap-style:square;mso-width-percent:0;mso-height-percent:0;mso-wrap-distance-left:9pt;mso-wrap-distance-top:0;mso-wrap-distance-right:9pt;mso-wrap-distance-bottom:0;mso-position-horizontal:absolute;mso-position-horizontal-relative:margin;mso-position-vertical:absolute;mso-position-vertical-relative:text;mso-width-percent:0;mso-height-percent:0;mso-width-relative:margin;mso-height-relative:margin;v-text-anchor:top" o:gfxdata="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" fillcolor="white [3212]" strokecolor="#4472c4 [3204]" strokeweight=".5pt">
+              <v:shape w14:anchorId="71F7AB1F" id="Fluxograma: Processo 1" o:spid="_x0000_s1028" type="#_x0000_t109" style="position:absolute;margin-left:277.6pt;margin-top:523.7pt;width:209.35pt;height:177.55pt;z-index:251695104;visibility:visible;mso-wrap-style:square;mso-width-percent:0;mso-height-percent:0;mso-wrap-distance-left:9pt;mso-wrap-distance-top:0;mso-wrap-distance-right:9pt;mso-wrap-distance-bottom:0;mso-position-horizontal:absolute;mso-position-horizontal-relative:margin;mso-position-vertical:absolute;mso-position-vertical-relative:text;mso-width-percent:0;mso-height-percent:0;mso-width-relative:margin;mso-height-relative:margin;v-text-anchor:top" o:gfxdata="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" fillcolor="white [3212]" strokecolor="#4472c4 [3204]" strokeweight=".5pt">
                 <v:textbox>
                   <w:txbxContent>
                     <w:p>
@@ -10873,9 +12354,6 @@
           </mc:Fallback>
         </mc:AlternateContent>
       </w:r>
-      <w:r>
-        <w:t xml:space="preserve"> </w:t>
-      </w:r>
     </w:p>
     <w:sectPr>
       <w:pgSz w:w="11906" w:h="16838"/>
@@ -10890,6 +12368,416 @@
 <file path=word/numbering.xml><?xml version="1.0" encoding="utf-8"?>
 <w:numbering xmlns:wpc="http://schemas.microsoft.com/office/word/2010/wordprocessingCanvas" xmlns:cx="http://schemas.microsoft.com/office/drawing/2014/chartex" xmlns:cx1="http://schemas.microsoft.com/office/drawing/2015/9/8/chartex" xmlns:cx2="http://schemas.microsoft.com/office/drawing/2015/10/21/chartex" xmlns:cx3="http://schemas.microsoft.com/office/drawing/2016/5/9/chartex" xmlns:cx4="http://schemas.microsoft.com/office/drawing/2016/5/10/chartex" xmlns:cx5="http://schemas.microsoft.com/office/drawing/2016/5/11/chartex" xmlns:cx6="http://schemas.microsoft.com/office/drawing/2016/5/12/chartex" xmlns:cx7="http://schemas.microsoft.com/office/drawing/2016/5/13/chartex" xmlns:cx8="http://schemas.microsoft.com/office/drawing/2016/5/14/chartex" xmlns:mc="http://schemas.openxmlformats.org/markup-compatibility/2006" xmlns:aink="http://schemas.microsoft.com/office/drawing/2016/ink" xmlns:am3d="http://schemas.microsoft.com/office/drawing/2017/model3d" xmlns:o="urn:schemas-microsoft-com:office:office" xmlns:r="http://schemas.openxmlformats.org/officeDocument/2006/relationships" xmlns:m="http://schemas.openxmlformats.org/officeDocument/2006/math" xmlns:v="urn:schemas-microsoft-com:vml" xmlns:wp14="http://schemas.microsoft.com/office/word/2010/wordprocessingDrawing" xmlns:wp="http://schemas.openxmlformats.org/drawingml/2006/wordprocessingDrawing" xmlns:w10="urn:schemas-microsoft-com:office:word" xmlns:w="http://schemas.openxmlformats.org/wordprocessingml/2006/main" xmlns:w14="http://schemas.microsoft.com/office/word/2010/wordml" xmlns:w15="http://schemas.microsoft.com/office/word/2012/wordml" xmlns:w16cid="http://schemas.microsoft.com/office/word/2016/wordml/cid" xmlns:w16se="http://schemas.microsoft.com/office/word/2015/wordml/symex" xmlns:wpg="http://schemas.microsoft.com/office/word/2010/wordprocessingGroup" xmlns:wpi="http://schemas.microsoft.com/office/word/2010/wordprocessingInk" xmlns:wne="http://schemas.microsoft.com/office/word/2006/wordml" xmlns:wps="http://schemas.microsoft.com/office/word/2010/wordprocessingShape" mc:Ignorable="w14 w15 w16se w16cid wp14">
   <w:abstractNum w:abstractNumId="0" w15:restartNumberingAfterBreak="0">
+    <w:nsid w:val="3DA51C4A"/>
+    <w:multiLevelType w:val="hybridMultilevel"/>
+    <w:tmpl w:val="93EE8A5A"/>
+    <w:lvl w:ilvl="0" w:tplc="756E5836">
+      <w:numFmt w:val="bullet"/>
+      <w:lvlText w:val="-"/>
+      <w:lvlJc w:val="left"/>
+      <w:pPr>
+        <w:ind w:left="720" w:hanging="360"/>
+      </w:pPr>
+      <w:rPr>
+        <w:rFonts w:ascii="Calibri" w:eastAsiaTheme="minorHAnsi" w:hAnsi="Calibri" w:cs="Calibri" w:hint="default"/>
+      </w:rPr>
+    </w:lvl>
+    <w:lvl w:ilvl="1" w:tplc="04160003" w:tentative="1">
+      <w:start w:val="1"/>
+      <w:numFmt w:val="bullet"/>
+      <w:lvlText w:val="o"/>
+      <w:lvlJc w:val="left"/>
+      <w:pPr>
+        <w:ind w:left="1440" w:hanging="360"/>
+      </w:pPr>
+      <w:rPr>
+        <w:rFonts w:ascii="Courier New" w:hAnsi="Courier New" w:cs="Courier New" w:hint="default"/>
+      </w:rPr>
+    </w:lvl>
+    <w:lvl w:ilvl="2" w:tplc="04160005" w:tentative="1">
+      <w:start w:val="1"/>
+      <w:numFmt w:val="bullet"/>
+      <w:lvlText w:val=""/>
+      <w:lvlJc w:val="left"/>
+      <w:pPr>
+        <w:ind w:left="2160" w:hanging="360"/>
+      </w:pPr>
+      <w:rPr>
+        <w:rFonts w:ascii="Wingdings" w:hAnsi="Wingdings" w:hint="default"/>
+      </w:rPr>
+    </w:lvl>
+    <w:lvl w:ilvl="3" w:tplc="04160001" w:tentative="1">
+      <w:start w:val="1"/>
+      <w:numFmt w:val="bullet"/>
+      <w:lvlText w:val=""/>
+      <w:lvlJc w:val="left"/>
+      <w:pPr>
+        <w:ind w:left="2880" w:hanging="360"/>
+      </w:pPr>
+      <w:rPr>
+        <w:rFonts w:ascii="Symbol" w:hAnsi="Symbol" w:hint="default"/>
+      </w:rPr>
+    </w:lvl>
+    <w:lvl w:ilvl="4" w:tplc="04160003" w:tentative="1">
+      <w:start w:val="1"/>
+      <w:numFmt w:val="bullet"/>
+      <w:lvlText w:val="o"/>
+      <w:lvlJc w:val="left"/>
+      <w:pPr>
+        <w:ind w:left="3600" w:hanging="360"/>
+      </w:pPr>
+      <w:rPr>
+        <w:rFonts w:ascii="Courier New" w:hAnsi="Courier New" w:cs="Courier New" w:hint="default"/>
+      </w:rPr>
+    </w:lvl>
+    <w:lvl w:ilvl="5" w:tplc="04160005" w:tentative="1">
+      <w:start w:val="1"/>
+      <w:numFmt w:val="bullet"/>
+      <w:lvlText w:val=""/>
+      <w:lvlJc w:val="left"/>
+      <w:pPr>
+        <w:ind w:left="4320" w:hanging="360"/>
+      </w:pPr>
+      <w:rPr>
+        <w:rFonts w:ascii="Wingdings" w:hAnsi="Wingdings" w:hint="default"/>
+      </w:rPr>
+    </w:lvl>
+    <w:lvl w:ilvl="6" w:tplc="04160001" w:tentative="1">
+      <w:start w:val="1"/>
+      <w:numFmt w:val="bullet"/>
+      <w:lvlText w:val=""/>
+      <w:lvlJc w:val="left"/>
+      <w:pPr>
+        <w:ind w:left="5040" w:hanging="360"/>
+      </w:pPr>
+      <w:rPr>
+        <w:rFonts w:ascii="Symbol" w:hAnsi="Symbol" w:hint="default"/>
+      </w:rPr>
+    </w:lvl>
+    <w:lvl w:ilvl="7" w:tplc="04160003" w:tentative="1">
+      <w:start w:val="1"/>
+      <w:numFmt w:val="bullet"/>
+      <w:lvlText w:val="o"/>
+      <w:lvlJc w:val="left"/>
+      <w:pPr>
+        <w:ind w:left="5760" w:hanging="360"/>
+      </w:pPr>
+      <w:rPr>
+        <w:rFonts w:ascii="Courier New" w:hAnsi="Courier New" w:cs="Courier New" w:hint="default"/>
+      </w:rPr>
+    </w:lvl>
+    <w:lvl w:ilvl="8" w:tplc="04160005" w:tentative="1">
+      <w:start w:val="1"/>
+      <w:numFmt w:val="bullet"/>
+      <w:lvlText w:val=""/>
+      <w:lvlJc w:val="left"/>
+      <w:pPr>
+        <w:ind w:left="6480" w:hanging="360"/>
+      </w:pPr>
+      <w:rPr>
+        <w:rFonts w:ascii="Wingdings" w:hAnsi="Wingdings" w:hint="default"/>
+      </w:rPr>
+    </w:lvl>
+  </w:abstractNum>
+  <w:abstractNum w:abstractNumId="1" w15:restartNumberingAfterBreak="0">
+    <w:nsid w:val="4A184FE4"/>
+    <w:multiLevelType w:val="multilevel"/>
+    <w:tmpl w:val="4906CCA8"/>
+    <w:lvl w:ilvl="0">
+      <w:start w:val="1"/>
+      <w:numFmt w:val="bullet"/>
+      <w:lvlText w:val=""/>
+      <w:lvlJc w:val="left"/>
+      <w:pPr>
+        <w:tabs>
+          <w:tab w:val="num" w:pos="720"/>
+        </w:tabs>
+        <w:ind w:left="720" w:hanging="360"/>
+      </w:pPr>
+      <w:rPr>
+        <w:rFonts w:ascii="Symbol" w:hAnsi="Symbol" w:hint="default"/>
+        <w:sz w:val="20"/>
+      </w:rPr>
+    </w:lvl>
+    <w:lvl w:ilvl="1" w:tentative="1">
+      <w:start w:val="1"/>
+      <w:numFmt w:val="bullet"/>
+      <w:lvlText w:val="o"/>
+      <w:lvlJc w:val="left"/>
+      <w:pPr>
+        <w:tabs>
+          <w:tab w:val="num" w:pos="1440"/>
+        </w:tabs>
+        <w:ind w:left="1440" w:hanging="360"/>
+      </w:pPr>
+      <w:rPr>
+        <w:rFonts w:ascii="Courier New" w:hAnsi="Courier New" w:hint="default"/>
+        <w:sz w:val="20"/>
+      </w:rPr>
+    </w:lvl>
+    <w:lvl w:ilvl="2" w:tentative="1">
+      <w:start w:val="1"/>
+      <w:numFmt w:val="bullet"/>
+      <w:lvlText w:val=""/>
+      <w:lvlJc w:val="left"/>
+      <w:pPr>
+        <w:tabs>
+          <w:tab w:val="num" w:pos="2160"/>
+        </w:tabs>
+        <w:ind w:left="2160" w:hanging="360"/>
+      </w:pPr>
+      <w:rPr>
+        <w:rFonts w:ascii="Wingdings" w:hAnsi="Wingdings" w:hint="default"/>
+        <w:sz w:val="20"/>
+      </w:rPr>
+    </w:lvl>
+    <w:lvl w:ilvl="3" w:tentative="1">
+      <w:start w:val="1"/>
+      <w:numFmt w:val="bullet"/>
+      <w:lvlText w:val=""/>
+      <w:lvlJc w:val="left"/>
+      <w:pPr>
+        <w:tabs>
+          <w:tab w:val="num" w:pos="2880"/>
+        </w:tabs>
+        <w:ind w:left="2880" w:hanging="360"/>
+      </w:pPr>
+      <w:rPr>
+        <w:rFonts w:ascii="Wingdings" w:hAnsi="Wingdings" w:hint="default"/>
+        <w:sz w:val="20"/>
+      </w:rPr>
+    </w:lvl>
+    <w:lvl w:ilvl="4" w:tentative="1">
+      <w:start w:val="1"/>
+      <w:numFmt w:val="bullet"/>
+      <w:lvlText w:val=""/>
+      <w:lvlJc w:val="left"/>
+      <w:pPr>
+        <w:tabs>
+          <w:tab w:val="num" w:pos="3600"/>
+        </w:tabs>
+        <w:ind w:left="3600" w:hanging="360"/>
+      </w:pPr>
+      <w:rPr>
+        <w:rFonts w:ascii="Wingdings" w:hAnsi="Wingdings" w:hint="default"/>
+        <w:sz w:val="20"/>
+      </w:rPr>
+    </w:lvl>
+    <w:lvl w:ilvl="5" w:tentative="1">
+      <w:start w:val="1"/>
+      <w:numFmt w:val="bullet"/>
+      <w:lvlText w:val=""/>
+      <w:lvlJc w:val="left"/>
+      <w:pPr>
+        <w:tabs>
+          <w:tab w:val="num" w:pos="4320"/>
+        </w:tabs>
+        <w:ind w:left="4320" w:hanging="360"/>
+      </w:pPr>
+      <w:rPr>
+        <w:rFonts w:ascii="Wingdings" w:hAnsi="Wingdings" w:hint="default"/>
+        <w:sz w:val="20"/>
+      </w:rPr>
+    </w:lvl>
+    <w:lvl w:ilvl="6" w:tentative="1">
+      <w:start w:val="1"/>
+      <w:numFmt w:val="bullet"/>
+      <w:lvlText w:val=""/>
+      <w:lvlJc w:val="left"/>
+      <w:pPr>
+        <w:tabs>
+          <w:tab w:val="num" w:pos="5040"/>
+        </w:tabs>
+        <w:ind w:left="5040" w:hanging="360"/>
+      </w:pPr>
+      <w:rPr>
+        <w:rFonts w:ascii="Wingdings" w:hAnsi="Wingdings" w:hint="default"/>
+        <w:sz w:val="20"/>
+      </w:rPr>
+    </w:lvl>
+    <w:lvl w:ilvl="7" w:tentative="1">
+      <w:start w:val="1"/>
+      <w:numFmt w:val="bullet"/>
+      <w:lvlText w:val=""/>
+      <w:lvlJc w:val="left"/>
+      <w:pPr>
+        <w:tabs>
+          <w:tab w:val="num" w:pos="5760"/>
+        </w:tabs>
+        <w:ind w:left="5760" w:hanging="360"/>
+      </w:pPr>
+      <w:rPr>
+        <w:rFonts w:ascii="Wingdings" w:hAnsi="Wingdings" w:hint="default"/>
+        <w:sz w:val="20"/>
+      </w:rPr>
+    </w:lvl>
+    <w:lvl w:ilvl="8" w:tentative="1">
+      <w:start w:val="1"/>
+      <w:numFmt w:val="bullet"/>
+      <w:lvlText w:val=""/>
+      <w:lvlJc w:val="left"/>
+      <w:pPr>
+        <w:tabs>
+          <w:tab w:val="num" w:pos="6480"/>
+        </w:tabs>
+        <w:ind w:left="6480" w:hanging="360"/>
+      </w:pPr>
+      <w:rPr>
+        <w:rFonts w:ascii="Wingdings" w:hAnsi="Wingdings" w:hint="default"/>
+        <w:sz w:val="20"/>
+      </w:rPr>
+    </w:lvl>
+  </w:abstractNum>
+  <w:abstractNum w:abstractNumId="2" w15:restartNumberingAfterBreak="0">
+    <w:nsid w:val="5C376C34"/>
+    <w:multiLevelType w:val="multilevel"/>
+    <w:tmpl w:val="D092309C"/>
+    <w:lvl w:ilvl="0">
+      <w:start w:val="1"/>
+      <w:numFmt w:val="bullet"/>
+      <w:lvlText w:val=""/>
+      <w:lvlJc w:val="left"/>
+      <w:pPr>
+        <w:tabs>
+          <w:tab w:val="num" w:pos="720"/>
+        </w:tabs>
+        <w:ind w:left="720" w:hanging="360"/>
+      </w:pPr>
+      <w:rPr>
+        <w:rFonts w:ascii="Symbol" w:hAnsi="Symbol" w:hint="default"/>
+        <w:sz w:val="20"/>
+      </w:rPr>
+    </w:lvl>
+    <w:lvl w:ilvl="1" w:tentative="1">
+      <w:start w:val="1"/>
+      <w:numFmt w:val="bullet"/>
+      <w:lvlText w:val="o"/>
+      <w:lvlJc w:val="left"/>
+      <w:pPr>
+        <w:tabs>
+          <w:tab w:val="num" w:pos="1440"/>
+        </w:tabs>
+        <w:ind w:left="1440" w:hanging="360"/>
+      </w:pPr>
+      <w:rPr>
+        <w:rFonts w:ascii="Courier New" w:hAnsi="Courier New" w:hint="default"/>
+        <w:sz w:val="20"/>
+      </w:rPr>
+    </w:lvl>
+    <w:lvl w:ilvl="2" w:tentative="1">
+      <w:start w:val="1"/>
+      <w:numFmt w:val="bullet"/>
+      <w:lvlText w:val=""/>
+      <w:lvlJc w:val="left"/>
+      <w:pPr>
+        <w:tabs>
+          <w:tab w:val="num" w:pos="2160"/>
+        </w:tabs>
+        <w:ind w:left="2160" w:hanging="360"/>
+      </w:pPr>
+      <w:rPr>
+        <w:rFonts w:ascii="Wingdings" w:hAnsi="Wingdings" w:hint="default"/>
+        <w:sz w:val="20"/>
+      </w:rPr>
+    </w:lvl>
+    <w:lvl w:ilvl="3" w:tentative="1">
+      <w:start w:val="1"/>
+      <w:numFmt w:val="bullet"/>
+      <w:lvlText w:val=""/>
+      <w:lvlJc w:val="left"/>
+      <w:pPr>
+        <w:tabs>
+          <w:tab w:val="num" w:pos="2880"/>
+        </w:tabs>
+        <w:ind w:left="2880" w:hanging="360"/>
+      </w:pPr>
+      <w:rPr>
+        <w:rFonts w:ascii="Wingdings" w:hAnsi="Wingdings" w:hint="default"/>
+        <w:sz w:val="20"/>
+      </w:rPr>
+    </w:lvl>
+    <w:lvl w:ilvl="4" w:tentative="1">
+      <w:start w:val="1"/>
+      <w:numFmt w:val="bullet"/>
+      <w:lvlText w:val=""/>
+      <w:lvlJc w:val="left"/>
+      <w:pPr>
+        <w:tabs>
+          <w:tab w:val="num" w:pos="3600"/>
+        </w:tabs>
+        <w:ind w:left="3600" w:hanging="360"/>
+      </w:pPr>
+      <w:rPr>
+        <w:rFonts w:ascii="Wingdings" w:hAnsi="Wingdings" w:hint="default"/>
+        <w:sz w:val="20"/>
+      </w:rPr>
+    </w:lvl>
+    <w:lvl w:ilvl="5" w:tentative="1">
+      <w:start w:val="1"/>
+      <w:numFmt w:val="bullet"/>
+      <w:lvlText w:val=""/>
+      <w:lvlJc w:val="left"/>
+      <w:pPr>
+        <w:tabs>
+          <w:tab w:val="num" w:pos="4320"/>
+        </w:tabs>
+        <w:ind w:left="4320" w:hanging="360"/>
+      </w:pPr>
+      <w:rPr>
+        <w:rFonts w:ascii="Wingdings" w:hAnsi="Wingdings" w:hint="default"/>
+        <w:sz w:val="20"/>
+      </w:rPr>
+    </w:lvl>
+    <w:lvl w:ilvl="6" w:tentative="1">
+      <w:start w:val="1"/>
+      <w:numFmt w:val="bullet"/>
+      <w:lvlText w:val=""/>
+      <w:lvlJc w:val="left"/>
+      <w:pPr>
+        <w:tabs>
+          <w:tab w:val="num" w:pos="5040"/>
+        </w:tabs>
+        <w:ind w:left="5040" w:hanging="360"/>
+      </w:pPr>
+      <w:rPr>
+        <w:rFonts w:ascii="Wingdings" w:hAnsi="Wingdings" w:hint="default"/>
+        <w:sz w:val="20"/>
+      </w:rPr>
+    </w:lvl>
+    <w:lvl w:ilvl="7" w:tentative="1">
+      <w:start w:val="1"/>
+      <w:numFmt w:val="bullet"/>
+      <w:lvlText w:val=""/>
+      <w:lvlJc w:val="left"/>
+      <w:pPr>
+        <w:tabs>
+          <w:tab w:val="num" w:pos="5760"/>
+        </w:tabs>
+        <w:ind w:left="5760" w:hanging="360"/>
+      </w:pPr>
+      <w:rPr>
+        <w:rFonts w:ascii="Wingdings" w:hAnsi="Wingdings" w:hint="default"/>
+        <w:sz w:val="20"/>
+      </w:rPr>
+    </w:lvl>
+    <w:lvl w:ilvl="8" w:tentative="1">
+      <w:start w:val="1"/>
+      <w:numFmt w:val="bullet"/>
+      <w:lvlText w:val=""/>
+      <w:lvlJc w:val="left"/>
+      <w:pPr>
+        <w:tabs>
+          <w:tab w:val="num" w:pos="6480"/>
+        </w:tabs>
+        <w:ind w:left="6480" w:hanging="360"/>
+      </w:pPr>
+      <w:rPr>
+        <w:rFonts w:ascii="Wingdings" w:hAnsi="Wingdings" w:hint="default"/>
+        <w:sz w:val="20"/>
+      </w:rPr>
+    </w:lvl>
+  </w:abstractNum>
+  <w:abstractNum w:abstractNumId="3" w15:restartNumberingAfterBreak="0">
     <w:nsid w:val="63D07757"/>
     <w:multiLevelType w:val="hybridMultilevel"/>
     <w:tmpl w:val="35F6A5C8"/>
@@ -11003,7 +12891,16 @@
     </w:lvl>
   </w:abstractNum>
   <w:num w:numId="1">
+    <w:abstractNumId w:val="3"/>
+  </w:num>
+  <w:num w:numId="2">
     <w:abstractNumId w:val="0"/>
+  </w:num>
+  <w:num w:numId="3">
+    <w:abstractNumId w:val="2"/>
+  </w:num>
+  <w:num w:numId="4">
+    <w:abstractNumId w:val="1"/>
   </w:num>
 </w:numbering>
 </file>
@@ -11131,7 +13028,6 @@
     <w:lsdException w:name="HTML Sample" w:semiHidden="1" w:unhideWhenUsed="1"/>
     <w:lsdException w:name="HTML Typewriter" w:semiHidden="1" w:unhideWhenUsed="1"/>
     <w:lsdException w:name="HTML Variable" w:semiHidden="1" w:unhideWhenUsed="1"/>
-    <w:lsdException w:name="Normal Table" w:semiHidden="1" w:unhideWhenUsed="1"/>
     <w:lsdException w:name="annotation subject" w:semiHidden="1" w:unhideWhenUsed="1"/>
     <w:lsdException w:name="No List" w:semiHidden="1" w:unhideWhenUsed="1"/>
     <w:lsdException w:name="Outline List 1" w:semiHidden="1" w:unhideWhenUsed="1"/>
@@ -11178,10 +13074,8 @@
     <w:lsdException w:name="Table Subtle 2" w:semiHidden="1" w:unhideWhenUsed="1"/>
     <w:lsdException w:name="Table Web 1" w:semiHidden="1" w:unhideWhenUsed="1"/>
     <w:lsdException w:name="Table Web 2" w:semiHidden="1" w:unhideWhenUsed="1"/>
-    <w:lsdException w:name="Table Web 3" w:semiHidden="1" w:unhideWhenUsed="1"/>
     <w:lsdException w:name="Balloon Text" w:semiHidden="1" w:unhideWhenUsed="1"/>
     <w:lsdException w:name="Table Grid" w:uiPriority="39"/>
-    <w:lsdException w:name="Table Theme" w:semiHidden="1" w:unhideWhenUsed="1"/>
     <w:lsdException w:name="Placeholder Text" w:semiHidden="1"/>
     <w:lsdException w:name="No Spacing" w:uiPriority="1" w:qFormat="1"/>
     <w:lsdException w:name="Light Shading" w:uiPriority="60"/>
@@ -11409,6 +13303,25 @@
     <w:qFormat/>
     <w:rsid w:val="00CB0EDC"/>
   </w:style>
+  <w:style w:type="paragraph" w:styleId="Ttulo1">
+    <w:name w:val="heading 1"/>
+    <w:basedOn w:val="Normal"/>
+    <w:link w:val="Ttulo1Char"/>
+    <w:uiPriority w:val="9"/>
+    <w:qFormat/>
+    <w:rsid w:val="009E7FFD"/>
+    <w:pPr>
+      <w:spacing w:before="100" w:beforeAutospacing="1" w:after="100" w:afterAutospacing="1" w:line="240" w:lineRule="auto"/>
+      <w:outlineLvl w:val="0"/>
+    </w:pPr>
+    <w:rPr>
+      <w:rFonts w:ascii="Times New Roman" w:eastAsia="Times New Roman" w:hAnsi="Times New Roman" w:cs="Times New Roman"/>
+      <w:kern w:val="36"/>
+      <w:sz w:val="48"/>
+      <w:szCs w:val="48"/>
+      <w:lang w:eastAsia="pt-BR"/>
+    </w:rPr>
+  </w:style>
   <w:style w:type="character" w:default="1" w:styleId="Fontepargpadro">
     <w:name w:val="Default Paragraph Font"/>
     <w:uiPriority w:val="1"/>
@@ -11465,6 +13378,58 @@
       <w:ind w:left="720"/>
       <w:contextualSpacing/>
     </w:pPr>
+  </w:style>
+  <w:style w:type="character" w:customStyle="1" w:styleId="Ttulo1Char">
+    <w:name w:val="Título 1 Char"/>
+    <w:basedOn w:val="Fontepargpadro"/>
+    <w:link w:val="Ttulo1"/>
+    <w:uiPriority w:val="9"/>
+    <w:rsid w:val="009E7FFD"/>
+    <w:rPr>
+      <w:rFonts w:ascii="Times New Roman" w:eastAsia="Times New Roman" w:hAnsi="Times New Roman" w:cs="Times New Roman"/>
+      <w:kern w:val="36"/>
+      <w:sz w:val="48"/>
+      <w:szCs w:val="48"/>
+      <w:lang w:eastAsia="pt-BR"/>
+    </w:rPr>
+  </w:style>
+  <w:style w:type="paragraph" w:customStyle="1" w:styleId="s042cb2ca5">
+    <w:name w:val="s042cb2ca5"/>
+    <w:basedOn w:val="Normal"/>
+    <w:rsid w:val="009E7FFD"/>
+    <w:pPr>
+      <w:spacing w:before="100" w:beforeAutospacing="1" w:after="100" w:afterAutospacing="1" w:line="315" w:lineRule="atLeast"/>
+      <w:ind w:left="840"/>
+    </w:pPr>
+    <w:rPr>
+      <w:rFonts w:ascii="Times New Roman" w:eastAsia="Times New Roman" w:hAnsi="Times New Roman" w:cs="Times New Roman"/>
+      <w:sz w:val="24"/>
+      <w:szCs w:val="24"/>
+      <w:lang w:eastAsia="pt-BR"/>
+    </w:rPr>
+  </w:style>
+  <w:style w:type="character" w:customStyle="1" w:styleId="s042cb2ca0">
+    <w:name w:val="s042cb2ca0"/>
+    <w:basedOn w:val="Fontepargpadro"/>
+    <w:rsid w:val="009E7FFD"/>
+  </w:style>
+  <w:style w:type="character" w:customStyle="1" w:styleId="s042cb2ca31">
+    <w:name w:val="s042cb2ca31"/>
+    <w:basedOn w:val="Fontepargpadro"/>
+    <w:rsid w:val="009E7FFD"/>
+    <w:rPr>
+      <w:b/>
+      <w:bCs/>
+    </w:rPr>
+  </w:style>
+  <w:style w:type="character" w:customStyle="1" w:styleId="s042cb2ca61">
+    <w:name w:val="s042cb2ca61"/>
+    <w:basedOn w:val="Fontepargpadro"/>
+    <w:rsid w:val="009E7FFD"/>
+    <w:rPr>
+      <w:i/>
+      <w:iCs/>
+    </w:rPr>
   </w:style>
 </w:styles>
 </file>
@@ -11765,21 +13730,12 @@
 </file>
 
 <file path=customXml/item1.xml><?xml version="1.0" encoding="utf-8"?>
-<?mso-contentType ?>
-<FormTemplates xmlns="http://schemas.microsoft.com/sharepoint/v3/contenttype/forms">
-  <Display>DocumentLibraryForm</Display>
-  <Edit>DocumentLibraryForm</Edit>
-  <New>DocumentLibraryForm</New>
-</FormTemplates>
-</file>
-
-<file path=customXml/item2.xml><?xml version="1.0" encoding="utf-8"?>
 <p:properties xmlns:p="http://schemas.microsoft.com/office/2006/metadata/properties" xmlns:xsi="http://www.w3.org/2001/XMLSchema-instance" xmlns:pc="http://schemas.microsoft.com/office/infopath/2007/PartnerControls">
   <documentManagement/>
 </p:properties>
 </file>
 
-<file path=customXml/item3.xml><?xml version="1.0" encoding="utf-8"?>
+<file path=customXml/item2.xml><?xml version="1.0" encoding="utf-8"?>
 <ct:contentTypeSchema xmlns:ct="http://schemas.microsoft.com/office/2006/metadata/contentType" xmlns:ma="http://schemas.microsoft.com/office/2006/metadata/properties/metaAttributes" ct:_="" ma:_="" ma:contentTypeName="Documento" ma:contentTypeID="0x01010081E5A0CCEF9A3444852E399E1B2811B4" ma:contentTypeVersion="13" ma:contentTypeDescription="Crie um novo documento." ma:contentTypeScope="" ma:versionID="f5fe89b34ed7f01f2397f1da6cc156e7">
   <xsd:schema xmlns:xsd="http://www.w3.org/2001/XMLSchema" xmlns:xs="http://www.w3.org/2001/XMLSchema" xmlns:p="http://schemas.microsoft.com/office/2006/metadata/properties" xmlns:ns3="1e6eac8e-04da-45f0-8b57-07b655440725" xmlns:ns4="88fb43ac-c11c-4a9a-83c5-985e33a5263d" targetNamespace="http://schemas.microsoft.com/office/2006/metadata/properties" ma:root="true" ma:fieldsID="f47cf5b29a5de99f1fb0ae3c834bf68f" ns3:_="" ns4:_="">
     <xsd:import namespace="1e6eac8e-04da-45f0-8b57-07b655440725"/>
@@ -12002,19 +13958,20 @@
 </ct:contentTypeSchema>
 </file>
 
+<file path=customXml/item3.xml><?xml version="1.0" encoding="utf-8"?>
+<?mso-contentType ?>
+<FormTemplates xmlns="http://schemas.microsoft.com/sharepoint/v3/contenttype/forms">
+  <Display>DocumentLibraryForm</Display>
+  <Edit>DocumentLibraryForm</Edit>
+  <New>DocumentLibraryForm</New>
+</FormTemplates>
+</file>
+
 <file path=customXml/item4.xml><?xml version="1.0" encoding="utf-8"?>
 <b:Sources xmlns:b="http://schemas.openxmlformats.org/officeDocument/2006/bibliography" xmlns="http://schemas.openxmlformats.org/officeDocument/2006/bibliography" SelectedStyle="\APASixthEditionOfficeOnline.xsl" StyleName="APA" Version="6"/>
 </file>
 
 <file path=customXml/itemProps1.xml><?xml version="1.0" encoding="utf-8"?>
-<ds:datastoreItem xmlns:ds="http://schemas.openxmlformats.org/officeDocument/2006/customXml" ds:itemID="{236BB1AC-056C-4F1D-BC96-B6DA2F9EBDDD}">
-  <ds:schemaRefs>
-    <ds:schemaRef ds:uri="http://schemas.microsoft.com/sharepoint/v3/contenttype/forms"/>
-  </ds:schemaRefs>
-</ds:datastoreItem>
-</file>
-
-<file path=customXml/itemProps2.xml><?xml version="1.0" encoding="utf-8"?>
 <ds:datastoreItem xmlns:ds="http://schemas.openxmlformats.org/officeDocument/2006/customXml" ds:itemID="{A4AF602F-941C-4303-9FC3-3ACEE45D3679}">
   <ds:schemaRefs>
     <ds:schemaRef ds:uri="http://schemas.microsoft.com/office/2006/metadata/properties"/>
@@ -12023,7 +13980,7 @@
 </ds:datastoreItem>
 </file>
 
-<file path=customXml/itemProps3.xml><?xml version="1.0" encoding="utf-8"?>
+<file path=customXml/itemProps2.xml><?xml version="1.0" encoding="utf-8"?>
 <ds:datastoreItem xmlns:ds="http://schemas.openxmlformats.org/officeDocument/2006/customXml" ds:itemID="{36802132-32F8-4F5B-9C53-2921C581163C}">
   <ds:schemaRefs>
     <ds:schemaRef ds:uri="http://schemas.microsoft.com/office/2006/metadata/contentType"/>
@@ -12042,8 +13999,16 @@
 </ds:datastoreItem>
 </file>
 
+<file path=customXml/itemProps3.xml><?xml version="1.0" encoding="utf-8"?>
+<ds:datastoreItem xmlns:ds="http://schemas.openxmlformats.org/officeDocument/2006/customXml" ds:itemID="{236BB1AC-056C-4F1D-BC96-B6DA2F9EBDDD}">
+  <ds:schemaRefs>
+    <ds:schemaRef ds:uri="http://schemas.microsoft.com/sharepoint/v3/contenttype/forms"/>
+  </ds:schemaRefs>
+</ds:datastoreItem>
+</file>
+
 <file path=customXml/itemProps4.xml><?xml version="1.0" encoding="utf-8"?>
-<ds:datastoreItem xmlns:ds="http://schemas.openxmlformats.org/officeDocument/2006/customXml" ds:itemID="{FAFEC989-D78E-4A15-A905-6BEA825596EC}">
+<ds:datastoreItem xmlns:ds="http://schemas.openxmlformats.org/officeDocument/2006/customXml" ds:itemID="{CF65E785-1EA3-4C44-AB37-BEE927503DB5}">
   <ds:schemaRefs>
     <ds:schemaRef ds:uri="http://schemas.openxmlformats.org/officeDocument/2006/bibliography"/>
   </ds:schemaRefs>

</xml_diff>